<commit_message>
Nanana nana nanana ana
</commit_message>
<xml_diff>
--- a/Office Dateien/The Grower_Doku_V2.0.docx
+++ b/Office Dateien/The Grower_Doku_V2.0.docx
@@ -265,7 +265,7 @@
                   </wp:anchor>
                 </w:drawing>
               </mc:Choice>
-              <mc:Fallback xmlns:arto="http://schemas.microsoft.com/office/word/2006/arto" xmlns:a="http://schemas.openxmlformats.org/drawingml/2006/main">
+              <mc:Fallback xmlns:a="http://schemas.openxmlformats.org/drawingml/2006/main" xmlns:arto="http://schemas.microsoft.com/office/word/2006/arto">
                 <w:pict>
                   <v:group id="Gruppe 149" style="position:absolute;margin-left:0;margin-top:0;width:8in;height:95.7pt;z-index:251662336;mso-width-percent:941;mso-height-percent:121;mso-top-percent:23;mso-position-horizontal:center;mso-position-horizontal-relative:page;mso-position-vertical-relative:page;mso-width-percent:941;mso-height-percent:121;mso-top-percent:23" coordsize="73152,12161" coordorigin="" o:spid="_x0000_s1026" w14:anchorId="3C046444" o:gfxdata="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">
                     <v:shape id="Rechteck 51" style="position:absolute;width:73152;height:11303;visibility:visible;mso-wrap-style:square;v-text-anchor:middle" coordsize="7312660,1129665" o:spid="_x0000_s1027" fillcolor="#4472c4 [3204]" stroked="f" strokeweight="1pt" path="m,l7312660,r,1129665l3619500,733425,,1091565,,xe" o:gfxdata="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">
@@ -3119,6 +3119,26 @@
         <w:t>problemlos ohne Pro professionell damit arbeiten.</w:t>
       </w:r>
     </w:p>
+    <w:p>
+      <w:r>
+        <w:br w:type="page"/>
+      </w:r>
+    </w:p>
+    <w:p>
+      <w:pPr>
+        <w:pStyle w:val="berschrift1"/>
+      </w:pPr>
+      <w:r>
+        <w:lastRenderedPageBreak/>
+        <w:t>R-Realisierung</w:t>
+      </w:r>
+    </w:p>
+    <w:p>
+      <w:r>
+        <w:br w:type="page"/>
+      </w:r>
+    </w:p>
+    <w:p/>
     <w:sectPr>
       <w:pgSz w:w="11906" w:h="16838"/>
       <w:pgMar w:top="1417" w:right="1417" w:bottom="1134" w:left="1417" w:header="708" w:footer="708" w:gutter="0"/>
@@ -4235,9 +4255,7 @@
 </file>
 
 <file path=customXml/item3.xml><?xml version="1.0" encoding="utf-8"?>
-<p:properties xmlns:p="http://schemas.microsoft.com/office/2006/metadata/properties" xmlns:xsi="http://www.w3.org/2001/XMLSchema-instance" xmlns:pc="http://schemas.microsoft.com/office/infopath/2007/PartnerControls">
-  <documentManagement/>
-</p:properties>
+<b:Sources xmlns:b="http://schemas.openxmlformats.org/officeDocument/2006/bibliography" xmlns="http://schemas.openxmlformats.org/officeDocument/2006/bibliography" SelectedStyle="\APASixthEditionOfficeOnline.xsl" StyleName="APA" Version="6"/>
 </file>
 
 <file path=customXml/item4.xml><?xml version="1.0" encoding="utf-8"?>
@@ -4250,7 +4268,9 @@
 </file>
 
 <file path=customXml/item5.xml><?xml version="1.0" encoding="utf-8"?>
-<b:Sources xmlns:b="http://schemas.openxmlformats.org/officeDocument/2006/bibliography" xmlns="http://schemas.openxmlformats.org/officeDocument/2006/bibliography" SelectedStyle="\APASixthEditionOfficeOnline.xsl" StyleName="APA" Version="6"/>
+<p:properties xmlns:p="http://schemas.microsoft.com/office/2006/metadata/properties" xmlns:xsi="http://www.w3.org/2001/XMLSchema-instance" xmlns:pc="http://schemas.microsoft.com/office/infopath/2007/PartnerControls">
+  <documentManagement/>
+</p:properties>
 </file>
 
 <file path=customXml/itemProps1.xml><?xml version="1.0" encoding="utf-8"?>
@@ -4280,17 +4300,9 @@
 </file>
 
 <file path=customXml/itemProps3.xml><?xml version="1.0" encoding="utf-8"?>
-<ds:datastoreItem xmlns:ds="http://schemas.openxmlformats.org/officeDocument/2006/customXml" ds:itemID="{14F7EB27-8906-4E10-A2FB-4967D2473E60}">
+<ds:datastoreItem xmlns:ds="http://schemas.openxmlformats.org/officeDocument/2006/customXml" ds:itemID="{A66C4E76-72B0-4C08-A637-D87DA4B26D92}">
   <ds:schemaRefs>
-    <ds:schemaRef ds:uri="http://purl.org/dc/dcmitype/"/>
-    <ds:schemaRef ds:uri="http://www.w3.org/XML/1998/namespace"/>
-    <ds:schemaRef ds:uri="http://schemas.microsoft.com/office/2006/documentManagement/types"/>
-    <ds:schemaRef ds:uri="http://purl.org/dc/terms/"/>
-    <ds:schemaRef ds:uri="http://purl.org/dc/elements/1.1/"/>
-    <ds:schemaRef ds:uri="http://schemas.microsoft.com/office/2006/metadata/properties"/>
-    <ds:schemaRef ds:uri="http://schemas.microsoft.com/office/infopath/2007/PartnerControls"/>
-    <ds:schemaRef ds:uri="http://schemas.openxmlformats.org/package/2006/metadata/core-properties"/>
-    <ds:schemaRef ds:uri="1ca79ef5-0ed3-4b8b-b69d-7e85ec677e64"/>
+    <ds:schemaRef ds:uri="http://schemas.openxmlformats.org/officeDocument/2006/bibliography"/>
   </ds:schemaRefs>
 </ds:datastoreItem>
 </file>
@@ -4304,9 +4316,10 @@
 </file>
 
 <file path=customXml/itemProps5.xml><?xml version="1.0" encoding="utf-8"?>
-<ds:datastoreItem xmlns:ds="http://schemas.openxmlformats.org/officeDocument/2006/customXml" ds:itemID="{A66C4E76-72B0-4C08-A637-D87DA4B26D92}">
+<ds:datastoreItem xmlns:ds="http://schemas.openxmlformats.org/officeDocument/2006/customXml" ds:itemID="{14F7EB27-8906-4E10-A2FB-4967D2473E60}">
   <ds:schemaRefs>
-    <ds:schemaRef ds:uri="http://schemas.openxmlformats.org/officeDocument/2006/bibliography"/>
+    <ds:schemaRef ds:uri="http://schemas.microsoft.com/office/2006/metadata/properties"/>
+    <ds:schemaRef ds:uri="http://schemas.microsoft.com/office/infopath/2007/PartnerControls"/>
   </ds:schemaRefs>
 </ds:datastoreItem>
 </file>
</xml_diff>

<commit_message>
Push it to the Limit
</commit_message>
<xml_diff>
--- a/Office Dateien/The Grower_Doku_V2.0.docx
+++ b/Office Dateien/The Grower_Doku_V2.0.docx
@@ -10,6 +10,7 @@
           <w:docPartUnique/>
         </w:docPartObj>
       </w:sdtPr>
+      <w:sdtEndPr/>
       <w:sdtContent>
         <w:p>
           <w:r>
@@ -264,7 +265,7 @@
                   </wp:anchor>
                 </w:drawing>
               </mc:Choice>
-              <mc:Fallback xmlns:a="http://schemas.openxmlformats.org/drawingml/2006/main" xmlns:arto="http://schemas.microsoft.com/office/word/2006/arto">
+              <mc:Fallback xmlns:arto="http://schemas.microsoft.com/office/word/2006/arto" xmlns:a="http://schemas.openxmlformats.org/drawingml/2006/main">
                 <w:pict>
                   <v:group id="Gruppe 149" style="position:absolute;margin-left:0;margin-top:0;width:8in;height:95.7pt;z-index:251662336;mso-width-percent:941;mso-height-percent:121;mso-top-percent:23;mso-position-horizontal:center;mso-position-horizontal-relative:page;mso-position-vertical-relative:page;mso-width-percent:941;mso-height-percent:121;mso-top-percent:23" coordsize="73152,12161" coordorigin="" o:spid="_x0000_s1026" w14:anchorId="3C046444" o:gfxdata="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">
                     <v:shape id="Rechteck 51" style="position:absolute;width:73152;height:11303;visibility:visible;mso-wrap-style:square;v-text-anchor:middle" coordsize="7312660,1129665" o:spid="_x0000_s1027" fillcolor="#4472c4 [3204]" stroked="f" strokeweight="1pt" path="m,l7312660,r,1129665l3619500,733425,,1091565,,xe" o:gfxdata="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">
@@ -356,10 +357,11 @@
                                   <w:dataBinding w:prefixMappings="xmlns:ns0='http://purl.org/dc/elements/1.1/' xmlns:ns1='http://schemas.openxmlformats.org/package/2006/metadata/core-properties' " w:xpath="/ns1:coreProperties[1]/ns0:creator[1]" w:storeItemID="{6C3C8BC8-F283-45AE-878A-BAB7291924A1}"/>
                                   <w:text/>
                                 </w:sdtPr>
+                                <w:sdtEndPr/>
                                 <w:sdtContent>
                                   <w:p>
                                     <w:pPr>
-                                      <w:pStyle w:val="NoSpacing"/>
+                                      <w:pStyle w:val="KeinLeerraum"/>
                                       <w:jc w:val="right"/>
                                       <w:rPr>
                                         <w:color w:val="595959" w:themeColor="text1" w:themeTint="A6"/>
@@ -380,7 +382,7 @@
                               </w:sdt>
                               <w:p>
                                 <w:pPr>
-                                  <w:pStyle w:val="NoSpacing"/>
+                                  <w:pStyle w:val="KeinLeerraum"/>
                                   <w:jc w:val="right"/>
                                   <w:rPr>
                                     <w:color w:val="595959" w:themeColor="text1" w:themeTint="A6"/>
@@ -402,6 +404,7 @@
                                     <w:dataBinding w:prefixMappings="xmlns:ns0='http://schemas.microsoft.com/office/2006/coverPageProps' " w:xpath="/ns0:CoverPageProperties[1]/ns0:CompanyEmail[1]" w:storeItemID="{55AF091B-3C7A-41E3-B477-F2FDAA23CFDA}"/>
                                     <w:text/>
                                   </w:sdtPr>
+                                  <w:sdtEndPr/>
                                   <w:sdtContent>
                                     <w:r>
                                       <w:rPr>
@@ -591,7 +594,7 @@
                             <w:txbxContent>
                               <w:p>
                                 <w:pPr>
-                                  <w:pStyle w:val="NoSpacing"/>
+                                  <w:pStyle w:val="KeinLeerraum"/>
                                   <w:jc w:val="right"/>
                                   <w:rPr>
                                     <w:color w:val="4472C4" w:themeColor="accent1"/>
@@ -622,10 +625,11 @@
                                   <w:dataBinding w:prefixMappings="xmlns:ns0='http://schemas.microsoft.com/office/2006/coverPageProps' " w:xpath="/ns0:CoverPageProperties[1]/ns0:Abstract[1]" w:storeItemID="{55AF091B-3C7A-41E3-B477-F2FDAA23CFDA}"/>
                                   <w:text w:multiLine="1"/>
                                 </w:sdtPr>
+                                <w:sdtEndPr/>
                                 <w:sdtContent>
                                   <w:p>
                                     <w:pPr>
-                                      <w:pStyle w:val="NoSpacing"/>
+                                      <w:pStyle w:val="KeinLeerraum"/>
                                       <w:jc w:val="right"/>
                                       <w:rPr>
                                         <w:color w:val="595959" w:themeColor="text1" w:themeTint="A6"/>
@@ -850,6 +854,7 @@
                                   <w:dataBinding w:prefixMappings="xmlns:ns0='http://purl.org/dc/elements/1.1/' xmlns:ns1='http://schemas.openxmlformats.org/package/2006/metadata/core-properties' " w:xpath="/ns1:coreProperties[1]/ns0:subject[1]" w:storeItemID="{6C3C8BC8-F283-45AE-878A-BAB7291924A1}"/>
                                   <w:text/>
                                 </w:sdtPr>
+                                <w:sdtEndPr/>
                                 <w:sdtContent>
                                   <w:p>
                                     <w:pPr>
@@ -1014,7 +1019,7 @@
       <w:sdtContent>
         <w:p>
           <w:pPr>
-            <w:pStyle w:val="TOCHeading"/>
+            <w:pStyle w:val="Inhaltsverzeichnisberschrift"/>
           </w:pPr>
           <w:r>
             <w:rPr>
@@ -1025,7 +1030,7 @@
         </w:p>
         <w:p>
           <w:pPr>
-            <w:pStyle w:val="TOC1"/>
+            <w:pStyle w:val="Verzeichnis1"/>
             <w:tabs>
               <w:tab w:val="right" w:leader="dot" w:pos="9062"/>
             </w:tabs>
@@ -1104,7 +1109,7 @@
         </w:p>
         <w:p>
           <w:pPr>
-            <w:pStyle w:val="TOC2"/>
+            <w:pStyle w:val="Verzeichnis2"/>
             <w:tabs>
               <w:tab w:val="right" w:leader="dot" w:pos="9062"/>
             </w:tabs>
@@ -1174,7 +1179,7 @@
         </w:p>
         <w:p>
           <w:pPr>
-            <w:pStyle w:val="TOC2"/>
+            <w:pStyle w:val="Verzeichnis2"/>
             <w:tabs>
               <w:tab w:val="right" w:leader="dot" w:pos="9062"/>
             </w:tabs>
@@ -1244,7 +1249,7 @@
         </w:p>
         <w:p>
           <w:pPr>
-            <w:pStyle w:val="TOC2"/>
+            <w:pStyle w:val="Verzeichnis2"/>
             <w:tabs>
               <w:tab w:val="right" w:leader="dot" w:pos="9062"/>
             </w:tabs>
@@ -1314,7 +1319,7 @@
         </w:p>
         <w:p>
           <w:pPr>
-            <w:pStyle w:val="TOC2"/>
+            <w:pStyle w:val="Verzeichnis2"/>
             <w:tabs>
               <w:tab w:val="right" w:leader="dot" w:pos="9062"/>
             </w:tabs>
@@ -1384,7 +1389,7 @@
         </w:p>
         <w:p>
           <w:pPr>
-            <w:pStyle w:val="TOC1"/>
+            <w:pStyle w:val="Verzeichnis1"/>
             <w:tabs>
               <w:tab w:val="right" w:leader="dot" w:pos="9062"/>
             </w:tabs>
@@ -1454,7 +1459,7 @@
         </w:p>
         <w:p>
           <w:pPr>
-            <w:pStyle w:val="TOC1"/>
+            <w:pStyle w:val="Verzeichnis1"/>
             <w:tabs>
               <w:tab w:val="right" w:leader="dot" w:pos="9062"/>
             </w:tabs>
@@ -1524,7 +1529,7 @@
         </w:p>
         <w:p>
           <w:pPr>
-            <w:pStyle w:val="TOC2"/>
+            <w:pStyle w:val="Verzeichnis2"/>
             <w:tabs>
               <w:tab w:val="right" w:leader="dot" w:pos="9062"/>
             </w:tabs>
@@ -1594,7 +1599,7 @@
         </w:p>
         <w:p>
           <w:pPr>
-            <w:pStyle w:val="TOC1"/>
+            <w:pStyle w:val="Verzeichnis1"/>
             <w:tabs>
               <w:tab w:val="right" w:leader="dot" w:pos="9062"/>
             </w:tabs>
@@ -1664,7 +1669,7 @@
         </w:p>
         <w:p>
           <w:pPr>
-            <w:pStyle w:val="TOC1"/>
+            <w:pStyle w:val="Verzeichnis1"/>
             <w:tabs>
               <w:tab w:val="right" w:leader="dot" w:pos="9062"/>
             </w:tabs>
@@ -1734,7 +1739,7 @@
         </w:p>
         <w:p>
           <w:pPr>
-            <w:pStyle w:val="TOC2"/>
+            <w:pStyle w:val="Verzeichnis2"/>
             <w:tabs>
               <w:tab w:val="right" w:leader="dot" w:pos="9062"/>
             </w:tabs>
@@ -1804,7 +1809,7 @@
         </w:p>
         <w:p>
           <w:pPr>
-            <w:pStyle w:val="TOC1"/>
+            <w:pStyle w:val="Verzeichnis1"/>
             <w:tabs>
               <w:tab w:val="right" w:leader="dot" w:pos="9062"/>
             </w:tabs>
@@ -1895,7 +1900,7 @@
     </w:p>
     <w:p>
       <w:pPr>
-        <w:pStyle w:val="Heading1"/>
+        <w:pStyle w:val="berschrift1"/>
       </w:pPr>
       <w:bookmarkStart w:id="0" w:name="_Toc1090960063"/>
       <w:bookmarkStart w:id="1" w:name="_Toc107477614"/>
@@ -1908,7 +1913,7 @@
     </w:p>
     <w:p>
       <w:pPr>
-        <w:pStyle w:val="Heading2"/>
+        <w:pStyle w:val="berschrift2"/>
       </w:pPr>
       <w:bookmarkStart w:id="2" w:name="_Toc465274826"/>
       <w:bookmarkStart w:id="3" w:name="_Toc107477615"/>
@@ -1944,7 +1949,7 @@
     </w:p>
     <w:p>
       <w:pPr>
-        <w:pStyle w:val="Heading2"/>
+        <w:pStyle w:val="berschrift2"/>
       </w:pPr>
       <w:bookmarkStart w:id="4" w:name="_Toc260969126"/>
       <w:bookmarkStart w:id="5" w:name="_Toc107477616"/>
@@ -1956,7 +1961,7 @@
     </w:p>
     <w:p>
       <w:pPr>
-        <w:pStyle w:val="Heading3"/>
+        <w:pStyle w:val="berschrift3"/>
       </w:pPr>
       <w:bookmarkStart w:id="6" w:name="_Toc1260026823"/>
       <w:r>
@@ -2002,7 +2007,7 @@
     </w:p>
     <w:p>
       <w:pPr>
-        <w:pStyle w:val="Heading3"/>
+        <w:pStyle w:val="berschrift3"/>
       </w:pPr>
       <w:bookmarkStart w:id="7" w:name="_Toc1720526745"/>
       <w:r>
@@ -2028,7 +2033,7 @@
     </w:p>
     <w:p>
       <w:pPr>
-        <w:pStyle w:val="Heading3"/>
+        <w:pStyle w:val="berschrift3"/>
       </w:pPr>
       <w:bookmarkStart w:id="8" w:name="_Toc12007943"/>
       <w:r>
@@ -2048,7 +2053,7 @@
     </w:p>
     <w:p>
       <w:pPr>
-        <w:pStyle w:val="Heading2"/>
+        <w:pStyle w:val="berschrift2"/>
       </w:pPr>
       <w:bookmarkStart w:id="9" w:name="_Toc21724913"/>
       <w:bookmarkStart w:id="10" w:name="_Toc107477617"/>
@@ -2071,7 +2076,7 @@
     </w:p>
     <w:p>
       <w:pPr>
-        <w:pStyle w:val="Heading2"/>
+        <w:pStyle w:val="berschrift2"/>
       </w:pPr>
       <w:bookmarkStart w:id="11" w:name="_Toc1774208317"/>
       <w:bookmarkStart w:id="12" w:name="_Toc107477618"/>
@@ -2139,7 +2144,7 @@
     </w:p>
     <w:p>
       <w:pPr>
-        <w:pStyle w:val="Heading3"/>
+        <w:pStyle w:val="berschrift3"/>
       </w:pPr>
       <w:bookmarkStart w:id="13" w:name="_Toc425008520"/>
       <w:r>
@@ -2170,12 +2175,20 @@
         <w:t xml:space="preserve"> um Geld zu verdienen. Zu dem Häng sein Leben von einer Sonnenblume ab. Er kann spezielle Pflanzen anbauen, welche </w:t>
       </w:r>
       <w:r>
-        <w:t>Ihm Verbessrungen geben, solange die Pflanze lebt. Zu dem kann er Weed anbauen um sich sein Taschengeld zu erhöhen, allerdings kommt mit Weed auch eine Gewisse Gefahr da es Cops gibt.</w:t>
+        <w:t xml:space="preserve">Ihm Verbessrungen geben, solange die Pflanze lebt. Zu dem kann er Weed </w:t>
+      </w:r>
+      <w:proofErr w:type="gramStart"/>
+      <w:r>
+        <w:t>anbauen</w:t>
+      </w:r>
+      <w:proofErr w:type="gramEnd"/>
+      <w:r>
+        <w:t xml:space="preserve"> um sich sein Taschengeld zu erhöhen, allerdings kommt mit Weed auch eine Gewisse Gefahr da es Cops gibt.</w:t>
       </w:r>
     </w:p>
     <w:p>
       <w:pPr>
-        <w:pStyle w:val="Heading3"/>
+        <w:pStyle w:val="berschrift3"/>
       </w:pPr>
       <w:bookmarkStart w:id="14" w:name="_Toc1671352992"/>
       <w:r>
@@ -2196,7 +2209,7 @@
     </w:p>
     <w:p>
       <w:pPr>
-        <w:pStyle w:val="Heading3"/>
+        <w:pStyle w:val="berschrift3"/>
       </w:pPr>
       <w:bookmarkStart w:id="15" w:name="_Toc1518881614"/>
       <w:r>
@@ -2214,7 +2227,7 @@
     </w:p>
     <w:p>
       <w:pPr>
-        <w:pStyle w:val="Heading3"/>
+        <w:pStyle w:val="berschrift3"/>
       </w:pPr>
       <w:bookmarkStart w:id="16" w:name="_Toc2010765553"/>
       <w:r>
@@ -2235,7 +2248,7 @@
     </w:p>
     <w:p>
       <w:pPr>
-        <w:pStyle w:val="Heading3"/>
+        <w:pStyle w:val="berschrift3"/>
       </w:pPr>
       <w:bookmarkStart w:id="17" w:name="_Toc1744560070"/>
       <w:r>
@@ -2256,7 +2269,7 @@
     </w:p>
     <w:p>
       <w:pPr>
-        <w:pStyle w:val="Heading3"/>
+        <w:pStyle w:val="berschrift3"/>
       </w:pPr>
       <w:bookmarkStart w:id="18" w:name="_Toc1176154973"/>
       <w:r>
@@ -2290,7 +2303,7 @@
     </w:p>
     <w:p>
       <w:pPr>
-        <w:pStyle w:val="Heading3"/>
+        <w:pStyle w:val="berschrift3"/>
       </w:pPr>
       <w:bookmarkStart w:id="19" w:name="_Toc104846936"/>
       <w:r>
@@ -2314,7 +2327,7 @@
     </w:p>
     <w:p>
       <w:pPr>
-        <w:pStyle w:val="Heading3"/>
+        <w:pStyle w:val="berschrift3"/>
       </w:pPr>
       <w:bookmarkStart w:id="20" w:name="_Toc249264803"/>
       <w:r>
@@ -2338,7 +2351,7 @@
     </w:p>
     <w:p>
       <w:pPr>
-        <w:pStyle w:val="Heading3"/>
+        <w:pStyle w:val="berschrift3"/>
       </w:pPr>
       <w:bookmarkStart w:id="21" w:name="_Toc922740250"/>
       <w:r>
@@ -2354,13 +2367,21 @@
         <w:t>Betreten</w:t>
       </w:r>
       <w:r>
-        <w:t xml:space="preserve"> eines Ladens</w:t>
+        <w:t xml:space="preserve"> eines </w:t>
+      </w:r>
+      <w:proofErr w:type="gramStart"/>
+      <w:r>
+        <w:t>Ladens</w:t>
       </w:r>
       <w:r>
         <w:t>,</w:t>
       </w:r>
       <w:r>
-        <w:t xml:space="preserve">, in der Schule für jedes Minispiel, welches man verliert, beim Dealer beim </w:t>
+        <w:t>,</w:t>
+      </w:r>
+      <w:proofErr w:type="gramEnd"/>
+      <w:r>
+        <w:t xml:space="preserve"> in der Schule für jedes Minispiel, welches man verliert, beim Dealer beim </w:t>
       </w:r>
       <w:r>
         <w:t>Einkaufen</w:t>
@@ -2399,7 +2420,7 @@
     </w:p>
     <w:p>
       <w:pPr>
-        <w:pStyle w:val="Heading3"/>
+        <w:pStyle w:val="berschrift3"/>
       </w:pPr>
       <w:bookmarkStart w:id="22" w:name="_Toc114568748"/>
       <w:r>
@@ -2414,7 +2435,7 @@
     </w:p>
     <w:p>
       <w:pPr>
-        <w:pStyle w:val="Heading3"/>
+        <w:pStyle w:val="berschrift3"/>
       </w:pPr>
       <w:bookmarkStart w:id="23" w:name="_Toc2041192331"/>
       <w:r>
@@ -2443,7 +2464,7 @@
     </w:p>
     <w:p>
       <w:pPr>
-        <w:pStyle w:val="Heading3"/>
+        <w:pStyle w:val="berschrift3"/>
       </w:pPr>
       <w:bookmarkStart w:id="24" w:name="_Toc890467120"/>
       <w:r>
@@ -2464,7 +2485,7 @@
     </w:p>
     <w:p>
       <w:pPr>
-        <w:pStyle w:val="Heading3"/>
+        <w:pStyle w:val="berschrift3"/>
       </w:pPr>
       <w:bookmarkStart w:id="25" w:name="_Toc507480394"/>
       <w:r>
@@ -2490,7 +2511,7 @@
     </w:p>
     <w:p>
       <w:pPr>
-        <w:pStyle w:val="Heading3"/>
+        <w:pStyle w:val="berschrift3"/>
       </w:pPr>
       <w:bookmarkStart w:id="26" w:name="_Toc1431698677"/>
       <w:r>
@@ -2510,7 +2531,7 @@
     </w:p>
     <w:p>
       <w:pPr>
-        <w:pStyle w:val="Heading3"/>
+        <w:pStyle w:val="berschrift3"/>
       </w:pPr>
       <w:bookmarkStart w:id="27" w:name="_Toc448308934"/>
       <w:r>
@@ -2535,7 +2556,7 @@
     </w:p>
     <w:p>
       <w:pPr>
-        <w:pStyle w:val="Heading1"/>
+        <w:pStyle w:val="berschrift1"/>
       </w:pPr>
       <w:bookmarkStart w:id="28" w:name="_Toc107477619"/>
       <w:r>
@@ -2602,7 +2623,7 @@
     </w:p>
     <w:p>
       <w:pPr>
-        <w:pStyle w:val="Heading1"/>
+        <w:pStyle w:val="berschrift1"/>
       </w:pPr>
       <w:bookmarkStart w:id="29" w:name="_Toc107477620"/>
       <w:r>
@@ -2613,7 +2634,7 @@
     </w:p>
     <w:p>
       <w:pPr>
-        <w:pStyle w:val="Heading2"/>
+        <w:pStyle w:val="berschrift2"/>
       </w:pPr>
       <w:bookmarkStart w:id="30" w:name="_Toc107477621"/>
       <w:r>
@@ -2623,7 +2644,7 @@
     </w:p>
     <w:p>
       <w:pPr>
-        <w:pStyle w:val="Heading3"/>
+        <w:pStyle w:val="berschrift3"/>
       </w:pPr>
       <w:r>
         <w:t>Was ist GitHub?</w:t>
@@ -2639,7 +2660,7 @@
     </w:p>
     <w:tbl>
       <w:tblPr>
-        <w:tblStyle w:val="TableGrid"/>
+        <w:tblStyle w:val="Tabellenraster"/>
         <w:tblW w:w="0" w:type="auto"/>
         <w:tblLook w:val="04A0" w:firstRow="1" w:lastRow="0" w:firstColumn="1" w:lastColumn="0" w:noHBand="0" w:noVBand="1"/>
       </w:tblPr>
@@ -2835,7 +2856,7 @@
     <w:p/>
     <w:tbl>
       <w:tblPr>
-        <w:tblStyle w:val="TableGrid"/>
+        <w:tblStyle w:val="Tabellenraster"/>
         <w:tblW w:w="0" w:type="auto"/>
         <w:tblLook w:val="04A0" w:firstRow="1" w:lastRow="0" w:firstColumn="1" w:lastColumn="0" w:noHBand="0" w:noVBand="1"/>
       </w:tblPr>
@@ -2856,7 +2877,7 @@
           </w:tcPr>
           <w:p>
             <w:pPr>
-              <w:pStyle w:val="Heading3"/>
+              <w:pStyle w:val="berschrift3"/>
               <w:outlineLvl w:val="2"/>
               <w:rPr>
                 <w:b/>
@@ -2894,7 +2915,7 @@
           </w:tcPr>
           <w:p>
             <w:pPr>
-              <w:pStyle w:val="Heading3"/>
+              <w:pStyle w:val="berschrift3"/>
               <w:outlineLvl w:val="2"/>
               <w:rPr>
                 <w:b/>
@@ -2931,7 +2952,7 @@
           </w:tcPr>
           <w:p>
             <w:pPr>
-              <w:pStyle w:val="Heading3"/>
+              <w:pStyle w:val="berschrift3"/>
               <w:outlineLvl w:val="2"/>
               <w:rPr>
                 <w:b/>
@@ -2969,7 +2990,7 @@
           </w:tcPr>
           <w:p>
             <w:pPr>
-              <w:pStyle w:val="Heading3"/>
+              <w:pStyle w:val="berschrift3"/>
               <w:outlineLvl w:val="2"/>
               <w:rPr>
                 <w:b/>
@@ -3060,8 +3081,13 @@
             <w:tcW w:w="2495" w:type="dxa"/>
           </w:tcPr>
           <w:p>
-            <w:r>
-              <w:t>Einfaches Code teilen</w:t>
+            <w:proofErr w:type="gramStart"/>
+            <w:r>
+              <w:t>Einfaches Code</w:t>
+            </w:r>
+            <w:proofErr w:type="gramEnd"/>
+            <w:r>
+              <w:t xml:space="preserve"> teilen</w:t>
             </w:r>
           </w:p>
         </w:tc>
@@ -3128,8 +3154,13 @@
           </w:tcPr>
           <w:p>
             <w:r>
-              <w:t>Es gibt eine bezahlte Pro Version, welche mehr Funktionen hat</w:t>
-            </w:r>
+              <w:t xml:space="preserve">Es gibt eine bezahlte Pro Version, welche mehr Funktionen </w:t>
+            </w:r>
+            <w:proofErr w:type="gramStart"/>
+            <w:r>
+              <w:t>hat</w:t>
+            </w:r>
+            <w:proofErr w:type="gramEnd"/>
           </w:p>
         </w:tc>
         <w:tc>
@@ -3353,8 +3384,13 @@
             <w:tcW w:w="2301" w:type="dxa"/>
           </w:tcPr>
           <w:p>
-            <w:r>
-              <w:t>Bei arbeiten vom gleichen File kann es zu Problemen kommen.</w:t>
+            <w:proofErr w:type="gramStart"/>
+            <w:r>
+              <w:t>Bei arbeiten</w:t>
+            </w:r>
+            <w:proofErr w:type="gramEnd"/>
+            <w:r>
+              <w:t xml:space="preserve"> vom gleichen File kann es zu Problemen kommen.</w:t>
             </w:r>
           </w:p>
         </w:tc>
@@ -3415,7 +3451,7 @@
     <w:p/>
     <w:p>
       <w:pPr>
-        <w:pStyle w:val="Heading3"/>
+        <w:pStyle w:val="berschrift3"/>
       </w:pPr>
       <w:r>
         <w:t>Schlusswort:</w:t>
@@ -3442,7 +3478,7 @@
     </w:p>
     <w:p>
       <w:pPr>
-        <w:pStyle w:val="Heading1"/>
+        <w:pStyle w:val="berschrift1"/>
       </w:pPr>
       <w:bookmarkStart w:id="31" w:name="_Toc107477622"/>
       <w:r>
@@ -3458,7 +3494,7 @@
     </w:p>
     <w:p>
       <w:pPr>
-        <w:pStyle w:val="Heading1"/>
+        <w:pStyle w:val="berschrift1"/>
       </w:pPr>
       <w:bookmarkStart w:id="32" w:name="_Toc107477623"/>
       <w:r>
@@ -3469,7 +3505,7 @@
     </w:p>
     <w:p>
       <w:pPr>
-        <w:pStyle w:val="Heading2"/>
+        <w:pStyle w:val="berschrift2"/>
       </w:pPr>
       <w:bookmarkStart w:id="33" w:name="_Toc107477624"/>
       <w:r>
@@ -3484,7 +3520,7 @@
     </w:p>
     <w:tbl>
       <w:tblPr>
-        <w:tblStyle w:val="TableGrid"/>
+        <w:tblStyle w:val="Tabellenraster"/>
         <w:tblW w:w="0" w:type="auto"/>
         <w:tblLook w:val="04A0" w:firstRow="1" w:lastRow="0" w:firstColumn="1" w:lastColumn="0" w:noHBand="0" w:noVBand="1"/>
       </w:tblPr>
@@ -3499,7 +3535,7 @@
           </w:tcPr>
           <w:p>
             <w:pPr>
-              <w:pStyle w:val="Heading3"/>
+              <w:pStyle w:val="berschrift3"/>
               <w:outlineLvl w:val="2"/>
             </w:pPr>
             <w:r>
@@ -3518,7 +3554,7 @@
           </w:tcPr>
           <w:p>
             <w:pPr>
-              <w:pStyle w:val="Heading3"/>
+              <w:pStyle w:val="berschrift3"/>
               <w:outlineLvl w:val="2"/>
             </w:pPr>
             <w:r>
@@ -3582,7 +3618,7 @@
     </w:p>
     <w:tbl>
       <w:tblPr>
-        <w:tblStyle w:val="TableGrid"/>
+        <w:tblStyle w:val="Tabellenraster"/>
         <w:tblW w:w="0" w:type="auto"/>
         <w:tblLook w:val="04A0" w:firstRow="1" w:lastRow="0" w:firstColumn="1" w:lastColumn="0" w:noHBand="0" w:noVBand="1"/>
       </w:tblPr>
@@ -3617,7 +3653,21 @@
               <w:rPr>
                 <w:rFonts w:ascii="Arial" w:hAnsi="Arial" w:cs="Arial"/>
               </w:rPr>
-              <w:t xml:space="preserve"> ob es sich lohnt </w:t>
+              <w:t xml:space="preserve"> ob es sich </w:t>
+            </w:r>
+            <w:proofErr w:type="gramStart"/>
+            <w:r>
+              <w:rPr>
+                <w:rFonts w:ascii="Arial" w:hAnsi="Arial" w:cs="Arial"/>
+              </w:rPr>
+              <w:t>lohnt</w:t>
+            </w:r>
+            <w:proofErr w:type="gramEnd"/>
+            <w:r>
+              <w:rPr>
+                <w:rFonts w:ascii="Arial" w:hAnsi="Arial" w:cs="Arial"/>
+              </w:rPr>
+              <w:t xml:space="preserve"> </w:t>
             </w:r>
             <w:proofErr w:type="spellStart"/>
             <w:r>
@@ -3676,7 +3726,7 @@
     </w:p>
     <w:tbl>
       <w:tblPr>
-        <w:tblStyle w:val="TableGrid"/>
+        <w:tblStyle w:val="Tabellenraster"/>
         <w:tblW w:w="0" w:type="auto"/>
         <w:tblLook w:val="04A0" w:firstRow="1" w:lastRow="0" w:firstColumn="1" w:lastColumn="0" w:noHBand="0" w:noVBand="1"/>
       </w:tblPr>
@@ -3748,7 +3798,7 @@
     </w:p>
     <w:tbl>
       <w:tblPr>
-        <w:tblStyle w:val="TableGrid"/>
+        <w:tblStyle w:val="Tabellenraster"/>
         <w:tblW w:w="0" w:type="auto"/>
         <w:tblLook w:val="04A0" w:firstRow="1" w:lastRow="0" w:firstColumn="1" w:lastColumn="0" w:noHBand="0" w:noVBand="1"/>
       </w:tblPr>
@@ -3820,8 +3870,16 @@
               <w:rPr>
                 <w:rFonts w:ascii="Arial" w:hAnsi="Arial" w:cs="Arial"/>
               </w:rPr>
-              <w:t xml:space="preserve"> anpassen kann</w:t>
-            </w:r>
+              <w:t xml:space="preserve"> anpassen </w:t>
+            </w:r>
+            <w:proofErr w:type="gramStart"/>
+            <w:r>
+              <w:rPr>
+                <w:rFonts w:ascii="Arial" w:hAnsi="Arial" w:cs="Arial"/>
+              </w:rPr>
+              <w:t>kann</w:t>
+            </w:r>
+            <w:proofErr w:type="gramEnd"/>
           </w:p>
         </w:tc>
         <w:tc>
@@ -3946,7 +4004,7 @@
     </w:p>
     <w:tbl>
       <w:tblPr>
-        <w:tblStyle w:val="TableGrid"/>
+        <w:tblStyle w:val="Tabellenraster"/>
         <w:tblW w:w="0" w:type="auto"/>
         <w:tblLook w:val="04A0" w:firstRow="1" w:lastRow="0" w:firstColumn="1" w:lastColumn="0" w:noHBand="0" w:noVBand="1"/>
       </w:tblPr>
@@ -4048,6 +4106,7 @@
                 <w:rFonts w:ascii="Arial" w:hAnsi="Arial" w:cs="Arial"/>
               </w:rPr>
             </w:pPr>
+            <w:proofErr w:type="gramStart"/>
             <w:r>
               <w:rPr>
                 <w:rFonts w:ascii="Arial" w:hAnsi="Arial" w:cs="Arial"/>
@@ -4062,6 +4121,7 @@
               <w:t>aussehen</w:t>
             </w:r>
             <w:proofErr w:type="spellEnd"/>
+            <w:proofErr w:type="gramEnd"/>
             <w:r>
               <w:rPr>
                 <w:rFonts w:ascii="Arial" w:hAnsi="Arial" w:cs="Arial"/>
@@ -4096,6 +4156,7 @@
                 <w:rFonts w:ascii="Arial" w:hAnsi="Arial" w:cs="Arial"/>
               </w:rPr>
             </w:pPr>
+            <w:proofErr w:type="gramStart"/>
             <w:r>
               <w:rPr>
                 <w:rFonts w:ascii="Arial" w:hAnsi="Arial" w:cs="Arial"/>
@@ -4110,6 +4171,7 @@
               <w:t>aussehen</w:t>
             </w:r>
             <w:proofErr w:type="spellEnd"/>
+            <w:proofErr w:type="gramEnd"/>
             <w:r>
               <w:rPr>
                 <w:rFonts w:ascii="Arial" w:hAnsi="Arial" w:cs="Arial"/>
@@ -4162,7 +4224,7 @@
     </w:p>
     <w:tbl>
       <w:tblPr>
-        <w:tblStyle w:val="TableGrid"/>
+        <w:tblStyle w:val="Tabellenraster"/>
         <w:tblW w:w="0" w:type="auto"/>
         <w:tblLook w:val="04A0" w:firstRow="1" w:lastRow="0" w:firstColumn="1" w:lastColumn="0" w:noHBand="0" w:noVBand="1"/>
       </w:tblPr>
@@ -4276,7 +4338,7 @@
     </w:p>
     <w:tbl>
       <w:tblPr>
-        <w:tblStyle w:val="TableGrid"/>
+        <w:tblStyle w:val="Tabellenraster"/>
         <w:tblW w:w="0" w:type="auto"/>
         <w:tblLook w:val="04A0" w:firstRow="1" w:lastRow="0" w:firstColumn="1" w:lastColumn="0" w:noHBand="0" w:noVBand="1"/>
       </w:tblPr>
@@ -4317,6 +4379,7 @@
               <w:t xml:space="preserve"> des Haus </w:t>
             </w:r>
             <w:proofErr w:type="spellStart"/>
+            <w:proofErr w:type="gramStart"/>
             <w:r>
               <w:rPr>
                 <w:rFonts w:ascii="Arial" w:hAnsi="Arial" w:cs="Arial"/>
@@ -4324,6 +4387,7 @@
               <w:t>UI's</w:t>
             </w:r>
             <w:proofErr w:type="spellEnd"/>
+            <w:proofErr w:type="gramEnd"/>
           </w:p>
         </w:tc>
         <w:tc>
@@ -4438,7 +4502,7 @@
     </w:p>
     <w:tbl>
       <w:tblPr>
-        <w:tblStyle w:val="TableGrid"/>
+        <w:tblStyle w:val="Tabellenraster"/>
         <w:tblW w:w="0" w:type="auto"/>
         <w:tblLook w:val="04A0" w:firstRow="1" w:lastRow="0" w:firstColumn="1" w:lastColumn="0" w:noHBand="0" w:noVBand="1"/>
       </w:tblPr>
@@ -4462,7 +4526,35 @@
               <w:rPr>
                 <w:rFonts w:ascii="Arial" w:hAnsi="Arial" w:cs="Arial"/>
               </w:rPr>
-              <w:t>Minispiele erstellen die immer schwerer werden. wenn man diese nicht schafft verliert man einen Zug</w:t>
+              <w:t xml:space="preserve">Minispiele </w:t>
+            </w:r>
+            <w:proofErr w:type="gramStart"/>
+            <w:r>
+              <w:rPr>
+                <w:rFonts w:ascii="Arial" w:hAnsi="Arial" w:cs="Arial"/>
+              </w:rPr>
+              <w:t>erstellen</w:t>
+            </w:r>
+            <w:proofErr w:type="gramEnd"/>
+            <w:r>
+              <w:rPr>
+                <w:rFonts w:ascii="Arial" w:hAnsi="Arial" w:cs="Arial"/>
+              </w:rPr>
+              <w:t xml:space="preserve"> die immer schwerer werden. wenn man diese nicht </w:t>
+            </w:r>
+            <w:proofErr w:type="gramStart"/>
+            <w:r>
+              <w:rPr>
+                <w:rFonts w:ascii="Arial" w:hAnsi="Arial" w:cs="Arial"/>
+              </w:rPr>
+              <w:t>schafft</w:t>
+            </w:r>
+            <w:proofErr w:type="gramEnd"/>
+            <w:r>
+              <w:rPr>
+                <w:rFonts w:ascii="Arial" w:hAnsi="Arial" w:cs="Arial"/>
+              </w:rPr>
+              <w:t xml:space="preserve"> verliert man einen Zug</w:t>
             </w:r>
           </w:p>
         </w:tc>
@@ -4568,7 +4660,7 @@
     </w:p>
     <w:tbl>
       <w:tblPr>
-        <w:tblStyle w:val="TableGrid"/>
+        <w:tblStyle w:val="Tabellenraster"/>
         <w:tblW w:w="0" w:type="auto"/>
         <w:tblLook w:val="04A0" w:firstRow="1" w:lastRow="0" w:firstColumn="1" w:lastColumn="0" w:noHBand="0" w:noVBand="1"/>
       </w:tblPr>
@@ -4674,7 +4766,7 @@
     </w:p>
     <w:tbl>
       <w:tblPr>
-        <w:tblStyle w:val="TableGrid"/>
+        <w:tblStyle w:val="Tabellenraster"/>
         <w:tblW w:w="0" w:type="auto"/>
         <w:tblLook w:val="04A0" w:firstRow="1" w:lastRow="0" w:firstColumn="1" w:lastColumn="0" w:noHBand="0" w:noVBand="1"/>
       </w:tblPr>
@@ -4786,7 +4878,7 @@
     </w:p>
     <w:tbl>
       <w:tblPr>
-        <w:tblStyle w:val="TableGrid"/>
+        <w:tblStyle w:val="Tabellenraster"/>
         <w:tblW w:w="0" w:type="auto"/>
         <w:tblLook w:val="04A0" w:firstRow="1" w:lastRow="0" w:firstColumn="1" w:lastColumn="0" w:noHBand="0" w:noVBand="1"/>
       </w:tblPr>
@@ -4904,7 +4996,7 @@
     </w:p>
     <w:p>
       <w:pPr>
-        <w:pStyle w:val="Heading3"/>
+        <w:pStyle w:val="berschrift3"/>
       </w:pPr>
       <w:r>
         <w:t>Anderes</w:t>
@@ -4912,7 +5004,7 @@
     </w:p>
     <w:tbl>
       <w:tblPr>
-        <w:tblStyle w:val="TableGrid"/>
+        <w:tblStyle w:val="Tabellenraster"/>
         <w:tblW w:w="0" w:type="auto"/>
         <w:tblLook w:val="04A0" w:firstRow="1" w:lastRow="0" w:firstColumn="1" w:lastColumn="0" w:noHBand="0" w:noVBand="1"/>
       </w:tblPr>
@@ -5123,31 +5215,7 @@
           </w:p>
         </w:tc>
       </w:tr>
-      <w:tr>
-        <w:tc>
-          <w:tcPr>
-            <w:tcW w:w="4531" w:type="dxa"/>
-          </w:tcPr>
-          <w:p>
-            <w:r>
-              <w:t>Wurden auch Negativtests vorgenommen?</w:t>
-            </w:r>
-          </w:p>
-        </w:tc>
-        <w:tc>
-          <w:tcPr>
-            <w:tcW w:w="4531" w:type="dxa"/>
-          </w:tcPr>
-          <w:p>
-            <w:r>
-              <w:t>Nein</w:t>
-            </w:r>
-          </w:p>
-        </w:tc>
-      </w:tr>
     </w:tbl>
-    <w:p/>
-    <w:p/>
     <w:p>
       <w:r>
         <w:br w:type="page"/>
@@ -5155,7 +5223,7 @@
     </w:p>
     <w:p>
       <w:pPr>
-        <w:pStyle w:val="Heading1"/>
+        <w:pStyle w:val="berschrift1"/>
       </w:pPr>
       <w:bookmarkStart w:id="34" w:name="_Toc107477625"/>
       <w:r>
@@ -5172,7 +5240,7 @@
     </w:p>
     <w:p>
       <w:pPr>
-        <w:pStyle w:val="Heading3"/>
+        <w:pStyle w:val="berschrift3"/>
       </w:pPr>
       <w:r>
         <w:t>Was war erfolgreich?</w:t>
@@ -5185,7 +5253,7 @@
     </w:p>
     <w:p>
       <w:pPr>
-        <w:pStyle w:val="Heading3"/>
+        <w:pStyle w:val="berschrift3"/>
       </w:pPr>
       <w:r>
         <w:t>Welche Probleme wurden gelöst?</w:t>
@@ -5217,7 +5285,7 @@
     </w:p>
     <w:p>
       <w:pPr>
-        <w:pStyle w:val="Heading3"/>
+        <w:pStyle w:val="berschrift3"/>
       </w:pPr>
       <w:r>
         <w:t>Welche Probleme sind noch offen?</w:t>
@@ -5230,7 +5298,7 @@
     </w:p>
     <w:p>
       <w:pPr>
-        <w:pStyle w:val="Heading3"/>
+        <w:pStyle w:val="berschrift3"/>
       </w:pPr>
       <w:r>
         <w:t>Welche neuen Erkenntnisse und Erfahrungen wurden gewonnen?</w:t>
@@ -5249,7 +5317,7 @@
     </w:p>
     <w:p>
       <w:pPr>
-        <w:pStyle w:val="Heading3"/>
+        <w:pStyle w:val="berschrift3"/>
       </w:pPr>
       <w:r>
         <w:t>Wie war die Zusammenarbeit im Team?</w:t>
@@ -5262,7 +5330,7 @@
     </w:p>
     <w:p>
       <w:pPr>
-        <w:pStyle w:val="Heading3"/>
+        <w:pStyle w:val="berschrift3"/>
       </w:pPr>
       <w:r>
         <w:t>Wurden die Ressourcen optimal eingesetzt?</w:t>
@@ -5287,7 +5355,7 @@
     </w:p>
     <w:p>
       <w:pPr>
-        <w:pStyle w:val="Heading3"/>
+        <w:pStyle w:val="berschrift3"/>
       </w:pPr>
       <w:r>
         <w:t>Wer hat was geleistet und sollte verdankt werden?</w:t>
@@ -5298,10 +5366,18 @@
         <w:t>Rothen hat sich um die Knöpfe gekümmert. Rodrigues hat</w:t>
       </w:r>
       <w:r>
-        <w:t xml:space="preserve"> sich um</w:t>
-      </w:r>
-      <w:r>
-        <w:t xml:space="preserve"> die Sprites, die </w:t>
+        <w:t xml:space="preserve"> sich </w:t>
+      </w:r>
+      <w:proofErr w:type="gramStart"/>
+      <w:r>
+        <w:t>um</w:t>
+      </w:r>
+      <w:r>
+        <w:t xml:space="preserve"> die Sprites</w:t>
+      </w:r>
+      <w:proofErr w:type="gramEnd"/>
+      <w:r>
+        <w:t xml:space="preserve">, die </w:t>
       </w:r>
       <w:proofErr w:type="spellStart"/>
       <w:r>
@@ -5314,7 +5390,7 @@
     </w:p>
     <w:p>
       <w:pPr>
-        <w:pStyle w:val="Heading3"/>
+        <w:pStyle w:val="berschrift3"/>
       </w:pPr>
       <w:r>
         <w:t>Was kann ich beim nächsten Projekt anders machen?</w:t>
@@ -5379,7 +5455,7 @@
 <w:ftr xmlns:wpc="http://schemas.microsoft.com/office/word/2010/wordprocessingCanvas" xmlns:cx="http://schemas.microsoft.com/office/drawing/2014/chartex" xmlns:cx1="http://schemas.microsoft.com/office/drawing/2015/9/8/chartex" xmlns:cx2="http://schemas.microsoft.com/office/drawing/2015/10/21/chartex" xmlns:cx3="http://schemas.microsoft.com/office/drawing/2016/5/9/chartex" xmlns:cx4="http://schemas.microsoft.com/office/drawing/2016/5/10/chartex" xmlns:cx5="http://schemas.microsoft.com/office/drawing/2016/5/11/chartex" xmlns:cx6="http://schemas.microsoft.com/office/drawing/2016/5/12/chartex" xmlns:cx7="http://schemas.microsoft.com/office/drawing/2016/5/13/chartex" xmlns:cx8="http://schemas.microsoft.com/office/drawing/2016/5/14/chartex" xmlns:mc="http://schemas.openxmlformats.org/markup-compatibility/2006" xmlns:aink="http://schemas.microsoft.com/office/drawing/2016/ink" xmlns:am3d="http://schemas.microsoft.com/office/drawing/2017/model3d" xmlns:o="urn:schemas-microsoft-com:office:office" xmlns:oel="http://schemas.microsoft.com/office/2019/extlst" xmlns:r="http://schemas.openxmlformats.org/officeDocument/2006/relationships" xmlns:m="http://schemas.openxmlformats.org/officeDocument/2006/math" xmlns:v="urn:schemas-microsoft-com:vml" xmlns:wp14="http://schemas.microsoft.com/office/word/2010/wordprocessingDrawing" xmlns:wp="http://schemas.openxmlformats.org/drawingml/2006/wordprocessingDrawing" xmlns:w10="urn:schemas-microsoft-com:office:word" xmlns:w="http://schemas.openxmlformats.org/wordprocessingml/2006/main" xmlns:w14="http://schemas.microsoft.com/office/word/2010/wordml" xmlns:w15="http://schemas.microsoft.com/office/word/2012/wordml" xmlns:w16cex="http://schemas.microsoft.com/office/word/2018/wordml/cex" xmlns:w16cid="http://schemas.microsoft.com/office/word/2016/wordml/cid" xmlns:w16="http://schemas.microsoft.com/office/word/2018/wordml" xmlns:w16sdtdh="http://schemas.microsoft.com/office/word/2020/wordml/sdtdatahash" xmlns:w16se="http://schemas.microsoft.com/office/word/2015/wordml/symex" xmlns:wpg="http://schemas.microsoft.com/office/word/2010/wordprocessingGroup" xmlns:wpi="http://schemas.microsoft.com/office/word/2010/wordprocessingInk" xmlns:wne="http://schemas.microsoft.com/office/word/2006/wordml" xmlns:wps="http://schemas.microsoft.com/office/word/2010/wordprocessingShape" mc:Ignorable="w14 w15 w16se w16cid w16 w16cex w16sdtdh wp14">
   <w:p>
     <w:pPr>
-      <w:pStyle w:val="Footer"/>
+      <w:pStyle w:val="Fuzeile"/>
     </w:pPr>
   </w:p>
 </w:ftr>
@@ -5389,7 +5465,7 @@
 <w:ftr xmlns:wpc="http://schemas.microsoft.com/office/word/2010/wordprocessingCanvas" xmlns:cx="http://schemas.microsoft.com/office/drawing/2014/chartex" xmlns:cx1="http://schemas.microsoft.com/office/drawing/2015/9/8/chartex" xmlns:cx2="http://schemas.microsoft.com/office/drawing/2015/10/21/chartex" xmlns:cx3="http://schemas.microsoft.com/office/drawing/2016/5/9/chartex" xmlns:cx4="http://schemas.microsoft.com/office/drawing/2016/5/10/chartex" xmlns:cx5="http://schemas.microsoft.com/office/drawing/2016/5/11/chartex" xmlns:cx6="http://schemas.microsoft.com/office/drawing/2016/5/12/chartex" xmlns:cx7="http://schemas.microsoft.com/office/drawing/2016/5/13/chartex" xmlns:cx8="http://schemas.microsoft.com/office/drawing/2016/5/14/chartex" xmlns:mc="http://schemas.openxmlformats.org/markup-compatibility/2006" xmlns:aink="http://schemas.microsoft.com/office/drawing/2016/ink" xmlns:am3d="http://schemas.microsoft.com/office/drawing/2017/model3d" xmlns:o="urn:schemas-microsoft-com:office:office" xmlns:oel="http://schemas.microsoft.com/office/2019/extlst" xmlns:r="http://schemas.openxmlformats.org/officeDocument/2006/relationships" xmlns:m="http://schemas.openxmlformats.org/officeDocument/2006/math" xmlns:v="urn:schemas-microsoft-com:vml" xmlns:wp14="http://schemas.microsoft.com/office/word/2010/wordprocessingDrawing" xmlns:wp="http://schemas.openxmlformats.org/drawingml/2006/wordprocessingDrawing" xmlns:w10="urn:schemas-microsoft-com:office:word" xmlns:w="http://schemas.openxmlformats.org/wordprocessingml/2006/main" xmlns:w14="http://schemas.microsoft.com/office/word/2010/wordml" xmlns:w15="http://schemas.microsoft.com/office/word/2012/wordml" xmlns:w16cex="http://schemas.microsoft.com/office/word/2018/wordml/cex" xmlns:w16cid="http://schemas.microsoft.com/office/word/2016/wordml/cid" xmlns:w16="http://schemas.microsoft.com/office/word/2018/wordml" xmlns:w16sdtdh="http://schemas.microsoft.com/office/word/2020/wordml/sdtdatahash" xmlns:w16se="http://schemas.microsoft.com/office/word/2015/wordml/symex" xmlns:wpg="http://schemas.microsoft.com/office/word/2010/wordprocessingGroup" xmlns:wpi="http://schemas.microsoft.com/office/word/2010/wordprocessingInk" xmlns:wne="http://schemas.microsoft.com/office/word/2006/wordml" xmlns:wps="http://schemas.microsoft.com/office/word/2010/wordprocessingShape" mc:Ignorable="w14 w15 w16se w16cid w16 w16cex w16sdtdh wp14">
   <w:p>
     <w:pPr>
-      <w:pStyle w:val="Footer"/>
+      <w:pStyle w:val="Fuzeile"/>
     </w:pPr>
     <w:r>
       <w:t>Rothen und Rodrigues</w:t>
@@ -5492,7 +5568,7 @@
 <w:ftr xmlns:wpc="http://schemas.microsoft.com/office/word/2010/wordprocessingCanvas" xmlns:cx="http://schemas.microsoft.com/office/drawing/2014/chartex" xmlns:cx1="http://schemas.microsoft.com/office/drawing/2015/9/8/chartex" xmlns:cx2="http://schemas.microsoft.com/office/drawing/2015/10/21/chartex" xmlns:cx3="http://schemas.microsoft.com/office/drawing/2016/5/9/chartex" xmlns:cx4="http://schemas.microsoft.com/office/drawing/2016/5/10/chartex" xmlns:cx5="http://schemas.microsoft.com/office/drawing/2016/5/11/chartex" xmlns:cx6="http://schemas.microsoft.com/office/drawing/2016/5/12/chartex" xmlns:cx7="http://schemas.microsoft.com/office/drawing/2016/5/13/chartex" xmlns:cx8="http://schemas.microsoft.com/office/drawing/2016/5/14/chartex" xmlns:mc="http://schemas.openxmlformats.org/markup-compatibility/2006" xmlns:aink="http://schemas.microsoft.com/office/drawing/2016/ink" xmlns:am3d="http://schemas.microsoft.com/office/drawing/2017/model3d" xmlns:o="urn:schemas-microsoft-com:office:office" xmlns:oel="http://schemas.microsoft.com/office/2019/extlst" xmlns:r="http://schemas.openxmlformats.org/officeDocument/2006/relationships" xmlns:m="http://schemas.openxmlformats.org/officeDocument/2006/math" xmlns:v="urn:schemas-microsoft-com:vml" xmlns:wp14="http://schemas.microsoft.com/office/word/2010/wordprocessingDrawing" xmlns:wp="http://schemas.openxmlformats.org/drawingml/2006/wordprocessingDrawing" xmlns:w10="urn:schemas-microsoft-com:office:word" xmlns:w="http://schemas.openxmlformats.org/wordprocessingml/2006/main" xmlns:w14="http://schemas.microsoft.com/office/word/2010/wordml" xmlns:w15="http://schemas.microsoft.com/office/word/2012/wordml" xmlns:w16cex="http://schemas.microsoft.com/office/word/2018/wordml/cex" xmlns:w16cid="http://schemas.microsoft.com/office/word/2016/wordml/cid" xmlns:w16="http://schemas.microsoft.com/office/word/2018/wordml" xmlns:w16sdtdh="http://schemas.microsoft.com/office/word/2020/wordml/sdtdatahash" xmlns:w16se="http://schemas.microsoft.com/office/word/2015/wordml/symex" xmlns:wpg="http://schemas.microsoft.com/office/word/2010/wordprocessingGroup" xmlns:wpi="http://schemas.microsoft.com/office/word/2010/wordprocessingInk" xmlns:wne="http://schemas.microsoft.com/office/word/2006/wordml" xmlns:wps="http://schemas.microsoft.com/office/word/2010/wordprocessingShape" mc:Ignorable="w14 w15 w16se w16cid w16 w16cex w16sdtdh wp14">
   <w:p>
     <w:pPr>
-      <w:pStyle w:val="Footer"/>
+      <w:pStyle w:val="Fuzeile"/>
     </w:pPr>
   </w:p>
 </w:ftr>
@@ -5527,7 +5603,7 @@
 <w:hdr xmlns:wpc="http://schemas.microsoft.com/office/word/2010/wordprocessingCanvas" xmlns:cx="http://schemas.microsoft.com/office/drawing/2014/chartex" xmlns:cx1="http://schemas.microsoft.com/office/drawing/2015/9/8/chartex" xmlns:cx2="http://schemas.microsoft.com/office/drawing/2015/10/21/chartex" xmlns:cx3="http://schemas.microsoft.com/office/drawing/2016/5/9/chartex" xmlns:cx4="http://schemas.microsoft.com/office/drawing/2016/5/10/chartex" xmlns:cx5="http://schemas.microsoft.com/office/drawing/2016/5/11/chartex" xmlns:cx6="http://schemas.microsoft.com/office/drawing/2016/5/12/chartex" xmlns:cx7="http://schemas.microsoft.com/office/drawing/2016/5/13/chartex" xmlns:cx8="http://schemas.microsoft.com/office/drawing/2016/5/14/chartex" xmlns:mc="http://schemas.openxmlformats.org/markup-compatibility/2006" xmlns:aink="http://schemas.microsoft.com/office/drawing/2016/ink" xmlns:am3d="http://schemas.microsoft.com/office/drawing/2017/model3d" xmlns:o="urn:schemas-microsoft-com:office:office" xmlns:oel="http://schemas.microsoft.com/office/2019/extlst" xmlns:r="http://schemas.openxmlformats.org/officeDocument/2006/relationships" xmlns:m="http://schemas.openxmlformats.org/officeDocument/2006/math" xmlns:v="urn:schemas-microsoft-com:vml" xmlns:wp14="http://schemas.microsoft.com/office/word/2010/wordprocessingDrawing" xmlns:wp="http://schemas.openxmlformats.org/drawingml/2006/wordprocessingDrawing" xmlns:w10="urn:schemas-microsoft-com:office:word" xmlns:w="http://schemas.openxmlformats.org/wordprocessingml/2006/main" xmlns:w14="http://schemas.microsoft.com/office/word/2010/wordml" xmlns:w15="http://schemas.microsoft.com/office/word/2012/wordml" xmlns:w16cex="http://schemas.microsoft.com/office/word/2018/wordml/cex" xmlns:w16cid="http://schemas.microsoft.com/office/word/2016/wordml/cid" xmlns:w16="http://schemas.microsoft.com/office/word/2018/wordml" xmlns:w16sdtdh="http://schemas.microsoft.com/office/word/2020/wordml/sdtdatahash" xmlns:w16se="http://schemas.microsoft.com/office/word/2015/wordml/symex" xmlns:wpg="http://schemas.microsoft.com/office/word/2010/wordprocessingGroup" xmlns:wpi="http://schemas.microsoft.com/office/word/2010/wordprocessingInk" xmlns:wne="http://schemas.microsoft.com/office/word/2006/wordml" xmlns:wps="http://schemas.microsoft.com/office/word/2010/wordprocessingShape" mc:Ignorable="w14 w15 w16se w16cid w16 w16cex w16sdtdh wp14">
   <w:p>
     <w:pPr>
-      <w:pStyle w:val="Header"/>
+      <w:pStyle w:val="Kopfzeile"/>
     </w:pPr>
   </w:p>
 </w:hdr>
@@ -5537,7 +5613,7 @@
 <w:hdr xmlns:wpc="http://schemas.microsoft.com/office/word/2010/wordprocessingCanvas" xmlns:cx="http://schemas.microsoft.com/office/drawing/2014/chartex" xmlns:cx1="http://schemas.microsoft.com/office/drawing/2015/9/8/chartex" xmlns:cx2="http://schemas.microsoft.com/office/drawing/2015/10/21/chartex" xmlns:cx3="http://schemas.microsoft.com/office/drawing/2016/5/9/chartex" xmlns:cx4="http://schemas.microsoft.com/office/drawing/2016/5/10/chartex" xmlns:cx5="http://schemas.microsoft.com/office/drawing/2016/5/11/chartex" xmlns:cx6="http://schemas.microsoft.com/office/drawing/2016/5/12/chartex" xmlns:cx7="http://schemas.microsoft.com/office/drawing/2016/5/13/chartex" xmlns:cx8="http://schemas.microsoft.com/office/drawing/2016/5/14/chartex" xmlns:mc="http://schemas.openxmlformats.org/markup-compatibility/2006" xmlns:aink="http://schemas.microsoft.com/office/drawing/2016/ink" xmlns:am3d="http://schemas.microsoft.com/office/drawing/2017/model3d" xmlns:o="urn:schemas-microsoft-com:office:office" xmlns:oel="http://schemas.microsoft.com/office/2019/extlst" xmlns:r="http://schemas.openxmlformats.org/officeDocument/2006/relationships" xmlns:m="http://schemas.openxmlformats.org/officeDocument/2006/math" xmlns:v="urn:schemas-microsoft-com:vml" xmlns:wp14="http://schemas.microsoft.com/office/word/2010/wordprocessingDrawing" xmlns:wp="http://schemas.openxmlformats.org/drawingml/2006/wordprocessingDrawing" xmlns:w10="urn:schemas-microsoft-com:office:word" xmlns:w="http://schemas.openxmlformats.org/wordprocessingml/2006/main" xmlns:w14="http://schemas.microsoft.com/office/word/2010/wordml" xmlns:w15="http://schemas.microsoft.com/office/word/2012/wordml" xmlns:w16cex="http://schemas.microsoft.com/office/word/2018/wordml/cex" xmlns:w16cid="http://schemas.microsoft.com/office/word/2016/wordml/cid" xmlns:w16="http://schemas.microsoft.com/office/word/2018/wordml" xmlns:w16sdtdh="http://schemas.microsoft.com/office/word/2020/wordml/sdtdatahash" xmlns:w16se="http://schemas.microsoft.com/office/word/2015/wordml/symex" xmlns:wpg="http://schemas.microsoft.com/office/word/2010/wordprocessingGroup" xmlns:wpi="http://schemas.microsoft.com/office/word/2010/wordprocessingInk" xmlns:wne="http://schemas.microsoft.com/office/word/2006/wordml" xmlns:wps="http://schemas.microsoft.com/office/word/2010/wordprocessingShape" mc:Ignorable="w14 w15 w16se w16cid w16 w16cex w16sdtdh wp14">
   <w:p>
     <w:pPr>
-      <w:pStyle w:val="Header"/>
+      <w:pStyle w:val="Kopfzeile"/>
     </w:pPr>
   </w:p>
 </w:hdr>
@@ -5547,7 +5623,7 @@
 <w:hdr xmlns:wpc="http://schemas.microsoft.com/office/word/2010/wordprocessingCanvas" xmlns:cx="http://schemas.microsoft.com/office/drawing/2014/chartex" xmlns:cx1="http://schemas.microsoft.com/office/drawing/2015/9/8/chartex" xmlns:cx2="http://schemas.microsoft.com/office/drawing/2015/10/21/chartex" xmlns:cx3="http://schemas.microsoft.com/office/drawing/2016/5/9/chartex" xmlns:cx4="http://schemas.microsoft.com/office/drawing/2016/5/10/chartex" xmlns:cx5="http://schemas.microsoft.com/office/drawing/2016/5/11/chartex" xmlns:cx6="http://schemas.microsoft.com/office/drawing/2016/5/12/chartex" xmlns:cx7="http://schemas.microsoft.com/office/drawing/2016/5/13/chartex" xmlns:cx8="http://schemas.microsoft.com/office/drawing/2016/5/14/chartex" xmlns:mc="http://schemas.openxmlformats.org/markup-compatibility/2006" xmlns:aink="http://schemas.microsoft.com/office/drawing/2016/ink" xmlns:am3d="http://schemas.microsoft.com/office/drawing/2017/model3d" xmlns:o="urn:schemas-microsoft-com:office:office" xmlns:oel="http://schemas.microsoft.com/office/2019/extlst" xmlns:r="http://schemas.openxmlformats.org/officeDocument/2006/relationships" xmlns:m="http://schemas.openxmlformats.org/officeDocument/2006/math" xmlns:v="urn:schemas-microsoft-com:vml" xmlns:wp14="http://schemas.microsoft.com/office/word/2010/wordprocessingDrawing" xmlns:wp="http://schemas.openxmlformats.org/drawingml/2006/wordprocessingDrawing" xmlns:w10="urn:schemas-microsoft-com:office:word" xmlns:w="http://schemas.openxmlformats.org/wordprocessingml/2006/main" xmlns:w14="http://schemas.microsoft.com/office/word/2010/wordml" xmlns:w15="http://schemas.microsoft.com/office/word/2012/wordml" xmlns:w16cex="http://schemas.microsoft.com/office/word/2018/wordml/cex" xmlns:w16cid="http://schemas.microsoft.com/office/word/2016/wordml/cid" xmlns:w16="http://schemas.microsoft.com/office/word/2018/wordml" xmlns:w16sdtdh="http://schemas.microsoft.com/office/word/2020/wordml/sdtdatahash" xmlns:w16se="http://schemas.microsoft.com/office/word/2015/wordml/symex" xmlns:wpg="http://schemas.microsoft.com/office/word/2010/wordprocessingGroup" xmlns:wpi="http://schemas.microsoft.com/office/word/2010/wordprocessingInk" xmlns:wne="http://schemas.microsoft.com/office/word/2006/wordml" xmlns:wps="http://schemas.microsoft.com/office/word/2010/wordprocessingShape" mc:Ignorable="w14 w15 w16se w16cid w16 w16cex w16sdtdh wp14">
   <w:p>
     <w:pPr>
-      <w:pStyle w:val="Header"/>
+      <w:pStyle w:val="Kopfzeile"/>
     </w:pPr>
   </w:p>
 </w:hdr>
@@ -5948,15 +6024,15 @@
     <w:lsdException w:name="Unresolved Mention" w:semiHidden="1" w:unhideWhenUsed="1"/>
     <w:lsdException w:name="Smart Link" w:semiHidden="1" w:unhideWhenUsed="1"/>
   </w:latentStyles>
-  <w:style w:type="paragraph" w:default="1" w:styleId="Normal">
+  <w:style w:type="paragraph" w:default="1" w:styleId="Standard">
     <w:name w:val="Normal"/>
     <w:qFormat/>
   </w:style>
-  <w:style w:type="paragraph" w:styleId="Heading1">
+  <w:style w:type="paragraph" w:styleId="berschrift1">
     <w:name w:val="heading 1"/>
-    <w:basedOn w:val="Normal"/>
-    <w:next w:val="Normal"/>
-    <w:link w:val="Heading1Char"/>
+    <w:basedOn w:val="Standard"/>
+    <w:next w:val="Standard"/>
+    <w:link w:val="berschrift1Zchn"/>
     <w:uiPriority w:val="9"/>
     <w:qFormat/>
     <w:rsid w:val="00E701CA"/>
@@ -5973,11 +6049,11 @@
       <w:szCs w:val="32"/>
     </w:rPr>
   </w:style>
-  <w:style w:type="paragraph" w:styleId="Heading2">
+  <w:style w:type="paragraph" w:styleId="berschrift2">
     <w:name w:val="heading 2"/>
-    <w:basedOn w:val="Normal"/>
-    <w:next w:val="Normal"/>
-    <w:link w:val="Heading2Char"/>
+    <w:basedOn w:val="Standard"/>
+    <w:next w:val="Standard"/>
+    <w:link w:val="berschrift2Zchn"/>
     <w:uiPriority w:val="9"/>
     <w:unhideWhenUsed/>
     <w:qFormat/>
@@ -5995,11 +6071,11 @@
       <w:szCs w:val="26"/>
     </w:rPr>
   </w:style>
-  <w:style w:type="paragraph" w:styleId="Heading3">
+  <w:style w:type="paragraph" w:styleId="berschrift3">
     <w:name w:val="heading 3"/>
-    <w:basedOn w:val="Normal"/>
-    <w:next w:val="Normal"/>
-    <w:link w:val="Heading3Char"/>
+    <w:basedOn w:val="Standard"/>
+    <w:next w:val="Standard"/>
+    <w:link w:val="berschrift3Zchn"/>
     <w:uiPriority w:val="9"/>
     <w:unhideWhenUsed/>
     <w:qFormat/>
@@ -6017,13 +6093,13 @@
       <w:szCs w:val="24"/>
     </w:rPr>
   </w:style>
-  <w:style w:type="character" w:default="1" w:styleId="DefaultParagraphFont">
+  <w:style w:type="character" w:default="1" w:styleId="Absatz-Standardschriftart">
     <w:name w:val="Default Paragraph Font"/>
     <w:uiPriority w:val="1"/>
     <w:semiHidden/>
     <w:unhideWhenUsed/>
   </w:style>
-  <w:style w:type="table" w:default="1" w:styleId="TableNormal">
+  <w:style w:type="table" w:default="1" w:styleId="NormaleTabelle">
     <w:name w:val="Normal Table"/>
     <w:uiPriority w:val="99"/>
     <w:semiHidden/>
@@ -6038,15 +6114,15 @@
       </w:tblCellMar>
     </w:tblPr>
   </w:style>
-  <w:style w:type="numbering" w:default="1" w:styleId="NoList">
+  <w:style w:type="numbering" w:default="1" w:styleId="KeineListe">
     <w:name w:val="No List"/>
     <w:uiPriority w:val="99"/>
     <w:semiHidden/>
     <w:unhideWhenUsed/>
   </w:style>
-  <w:style w:type="paragraph" w:styleId="NoSpacing">
+  <w:style w:type="paragraph" w:styleId="KeinLeerraum">
     <w:name w:val="No Spacing"/>
-    <w:link w:val="NoSpacingChar"/>
+    <w:link w:val="KeinLeerraumZchn"/>
     <w:uiPriority w:val="1"/>
     <w:qFormat/>
     <w:rsid w:val="00604B10"/>
@@ -6058,10 +6134,10 @@
       <w:lang w:eastAsia="de-CH"/>
     </w:rPr>
   </w:style>
-  <w:style w:type="character" w:customStyle="1" w:styleId="NoSpacingChar">
-    <w:name w:val="No Spacing Char"/>
-    <w:basedOn w:val="DefaultParagraphFont"/>
-    <w:link w:val="NoSpacing"/>
+  <w:style w:type="character" w:customStyle="1" w:styleId="KeinLeerraumZchn">
+    <w:name w:val="Kein Leerraum Zchn"/>
+    <w:basedOn w:val="Absatz-Standardschriftart"/>
+    <w:link w:val="KeinLeerraum"/>
     <w:uiPriority w:val="1"/>
     <w:rsid w:val="00604B10"/>
     <w:rPr>
@@ -6069,10 +6145,10 @@
       <w:lang w:eastAsia="de-CH"/>
     </w:rPr>
   </w:style>
-  <w:style w:type="character" w:customStyle="1" w:styleId="Heading1Char">
-    <w:name w:val="Heading 1 Char"/>
-    <w:basedOn w:val="DefaultParagraphFont"/>
-    <w:link w:val="Heading1"/>
+  <w:style w:type="character" w:customStyle="1" w:styleId="berschrift1Zchn">
+    <w:name w:val="Überschrift 1 Zchn"/>
+    <w:basedOn w:val="Absatz-Standardschriftart"/>
+    <w:link w:val="berschrift1"/>
     <w:uiPriority w:val="9"/>
     <w:rsid w:val="00E701CA"/>
     <w:rPr>
@@ -6082,10 +6158,10 @@
       <w:szCs w:val="32"/>
     </w:rPr>
   </w:style>
-  <w:style w:type="character" w:customStyle="1" w:styleId="Heading2Char">
-    <w:name w:val="Heading 2 Char"/>
-    <w:basedOn w:val="DefaultParagraphFont"/>
-    <w:link w:val="Heading2"/>
+  <w:style w:type="character" w:customStyle="1" w:styleId="berschrift2Zchn">
+    <w:name w:val="Überschrift 2 Zchn"/>
+    <w:basedOn w:val="Absatz-Standardschriftart"/>
+    <w:link w:val="berschrift2"/>
     <w:uiPriority w:val="9"/>
     <w:rsid w:val="00E701CA"/>
     <w:rPr>
@@ -6095,10 +6171,10 @@
       <w:szCs w:val="26"/>
     </w:rPr>
   </w:style>
-  <w:style w:type="paragraph" w:styleId="TOCHeading">
+  <w:style w:type="paragraph" w:styleId="Inhaltsverzeichnisberschrift">
     <w:name w:val="TOC Heading"/>
-    <w:basedOn w:val="Heading1"/>
-    <w:next w:val="Normal"/>
+    <w:basedOn w:val="berschrift1"/>
+    <w:next w:val="Standard"/>
     <w:uiPriority w:val="39"/>
     <w:unhideWhenUsed/>
     <w:qFormat/>
@@ -6110,10 +6186,10 @@
       <w:lang w:eastAsia="de-CH"/>
     </w:rPr>
   </w:style>
-  <w:style w:type="paragraph" w:styleId="TOC1">
+  <w:style w:type="paragraph" w:styleId="Verzeichnis1">
     <w:name w:val="toc 1"/>
-    <w:basedOn w:val="Normal"/>
-    <w:next w:val="Normal"/>
+    <w:basedOn w:val="Standard"/>
+    <w:next w:val="Standard"/>
     <w:autoRedefine/>
     <w:uiPriority w:val="39"/>
     <w:unhideWhenUsed/>
@@ -6122,10 +6198,10 @@
       <w:spacing w:after="100"/>
     </w:pPr>
   </w:style>
-  <w:style w:type="paragraph" w:styleId="TOC2">
+  <w:style w:type="paragraph" w:styleId="Verzeichnis2">
     <w:name w:val="toc 2"/>
-    <w:basedOn w:val="Normal"/>
-    <w:next w:val="Normal"/>
+    <w:basedOn w:val="Standard"/>
+    <w:next w:val="Standard"/>
     <w:autoRedefine/>
     <w:uiPriority w:val="39"/>
     <w:unhideWhenUsed/>
@@ -6137,7 +6213,7 @@
   </w:style>
   <w:style w:type="character" w:styleId="Hyperlink">
     <w:name w:val="Hyperlink"/>
-    <w:basedOn w:val="DefaultParagraphFont"/>
+    <w:basedOn w:val="Absatz-Standardschriftart"/>
     <w:uiPriority w:val="99"/>
     <w:unhideWhenUsed/>
     <w:rsid w:val="003676F9"/>
@@ -6146,10 +6222,10 @@
       <w:u w:val="single"/>
     </w:rPr>
   </w:style>
-  <w:style w:type="character" w:customStyle="1" w:styleId="Heading3Char">
-    <w:name w:val="Heading 3 Char"/>
-    <w:basedOn w:val="DefaultParagraphFont"/>
-    <w:link w:val="Heading3"/>
+  <w:style w:type="character" w:customStyle="1" w:styleId="berschrift3Zchn">
+    <w:name w:val="Überschrift 3 Zchn"/>
+    <w:basedOn w:val="Absatz-Standardschriftart"/>
+    <w:link w:val="berschrift3"/>
     <w:uiPriority w:val="9"/>
     <w:rsid w:val="003676F9"/>
     <w:rPr>
@@ -6159,10 +6235,10 @@
       <w:szCs w:val="24"/>
     </w:rPr>
   </w:style>
-  <w:style w:type="paragraph" w:styleId="TOC3">
+  <w:style w:type="paragraph" w:styleId="Verzeichnis3">
     <w:name w:val="toc 3"/>
-    <w:basedOn w:val="Normal"/>
-    <w:next w:val="Normal"/>
+    <w:basedOn w:val="Standard"/>
+    <w:next w:val="Standard"/>
     <w:autoRedefine/>
     <w:uiPriority w:val="39"/>
     <w:unhideWhenUsed/>
@@ -6172,9 +6248,9 @@
       <w:ind w:left="440"/>
     </w:pPr>
   </w:style>
-  <w:style w:type="table" w:styleId="TableGrid">
+  <w:style w:type="table" w:styleId="Tabellenraster">
     <w:name w:val="Table Grid"/>
-    <w:basedOn w:val="TableNormal"/>
+    <w:basedOn w:val="NormaleTabelle"/>
     <w:uiPriority w:val="39"/>
     <w:rsid w:val="008A092D"/>
     <w:pPr>
@@ -6191,9 +6267,9 @@
       </w:tblBorders>
     </w:tblPr>
   </w:style>
-  <w:style w:type="character" w:styleId="UnresolvedMention">
+  <w:style w:type="character" w:styleId="NichtaufgelsteErwhnung">
     <w:name w:val="Unresolved Mention"/>
-    <w:basedOn w:val="DefaultParagraphFont"/>
+    <w:basedOn w:val="Absatz-Standardschriftart"/>
     <w:uiPriority w:val="99"/>
     <w:semiHidden/>
     <w:unhideWhenUsed/>
@@ -6203,9 +6279,9 @@
       <w:shd w:val="clear" w:color="auto" w:fill="E1DFDD"/>
     </w:rPr>
   </w:style>
-  <w:style w:type="character" w:styleId="FollowedHyperlink">
+  <w:style w:type="character" w:styleId="BesuchterLink">
     <w:name w:val="FollowedHyperlink"/>
-    <w:basedOn w:val="DefaultParagraphFont"/>
+    <w:basedOn w:val="Absatz-Standardschriftart"/>
     <w:uiPriority w:val="99"/>
     <w:semiHidden/>
     <w:unhideWhenUsed/>
@@ -6215,10 +6291,10 @@
       <w:u w:val="single"/>
     </w:rPr>
   </w:style>
-  <w:style w:type="paragraph" w:styleId="Header">
+  <w:style w:type="paragraph" w:styleId="Kopfzeile">
     <w:name w:val="header"/>
-    <w:basedOn w:val="Normal"/>
-    <w:link w:val="HeaderChar"/>
+    <w:basedOn w:val="Standard"/>
+    <w:link w:val="KopfzeileZchn"/>
     <w:uiPriority w:val="99"/>
     <w:unhideWhenUsed/>
     <w:rsid w:val="00F412D5"/>
@@ -6230,17 +6306,17 @@
       <w:spacing w:after="0" w:line="240" w:lineRule="auto"/>
     </w:pPr>
   </w:style>
-  <w:style w:type="character" w:customStyle="1" w:styleId="HeaderChar">
-    <w:name w:val="Header Char"/>
-    <w:basedOn w:val="DefaultParagraphFont"/>
-    <w:link w:val="Header"/>
+  <w:style w:type="character" w:customStyle="1" w:styleId="KopfzeileZchn">
+    <w:name w:val="Kopfzeile Zchn"/>
+    <w:basedOn w:val="Absatz-Standardschriftart"/>
+    <w:link w:val="Kopfzeile"/>
     <w:uiPriority w:val="99"/>
     <w:rsid w:val="00F412D5"/>
   </w:style>
-  <w:style w:type="paragraph" w:styleId="Footer">
+  <w:style w:type="paragraph" w:styleId="Fuzeile">
     <w:name w:val="footer"/>
-    <w:basedOn w:val="Normal"/>
-    <w:link w:val="FooterChar"/>
+    <w:basedOn w:val="Standard"/>
+    <w:link w:val="FuzeileZchn"/>
     <w:uiPriority w:val="99"/>
     <w:unhideWhenUsed/>
     <w:rsid w:val="00F412D5"/>
@@ -6252,10 +6328,10 @@
       <w:spacing w:after="0" w:line="240" w:lineRule="auto"/>
     </w:pPr>
   </w:style>
-  <w:style w:type="character" w:customStyle="1" w:styleId="FooterChar">
-    <w:name w:val="Footer Char"/>
-    <w:basedOn w:val="DefaultParagraphFont"/>
-    <w:link w:val="Footer"/>
+  <w:style w:type="character" w:customStyle="1" w:styleId="FuzeileZchn">
+    <w:name w:val="Fußzeile Zchn"/>
+    <w:basedOn w:val="Absatz-Standardschriftart"/>
+    <w:link w:val="Fuzeile"/>
     <w:uiPriority w:val="99"/>
     <w:rsid w:val="00F412D5"/>
   </w:style>
@@ -6585,12 +6661,19 @@
 </file>
 
 <file path=customXml/item2.xml><?xml version="1.0" encoding="utf-8"?>
-<p:properties xmlns:p="http://schemas.microsoft.com/office/2006/metadata/properties" xmlns:xsi="http://www.w3.org/2001/XMLSchema-instance" xmlns:pc="http://schemas.microsoft.com/office/infopath/2007/PartnerControls">
-  <documentManagement/>
-</p:properties>
+<?mso-contentType ?>
+<FormTemplates xmlns="http://schemas.microsoft.com/sharepoint/v3/contenttype/forms">
+  <Display>DocumentLibraryForm</Display>
+  <Edit>DocumentLibraryForm</Edit>
+  <New>DocumentLibraryForm</New>
+</FormTemplates>
 </file>
 
 <file path=customXml/item3.xml><?xml version="1.0" encoding="utf-8"?>
+<b:Sources xmlns:b="http://schemas.openxmlformats.org/officeDocument/2006/bibliography" xmlns="http://schemas.openxmlformats.org/officeDocument/2006/bibliography" SelectedStyle="\APASixthEditionOfficeOnline.xsl" StyleName="APA" Version="6"/>
+</file>
+
+<file path=customXml/item4.xml><?xml version="1.0" encoding="utf-8"?>
 <ct:contentTypeSchema xmlns:ct="http://schemas.microsoft.com/office/2006/metadata/contentType" xmlns:ma="http://schemas.microsoft.com/office/2006/metadata/properties/metaAttributes" ct:_="" ma:_="" ma:contentTypeName="Dokument" ma:contentTypeID="0x010100E7B3F2BEAD616D4EB4AD2DAE2CAC01F6" ma:contentTypeVersion="2" ma:contentTypeDescription="Ein neues Dokument erstellen." ma:contentTypeScope="" ma:versionID="66b6de814ec2cba04f7b1cf699dbd7e8">
   <xsd:schema xmlns:xsd="http://www.w3.org/2001/XMLSchema" xmlns:xs="http://www.w3.org/2001/XMLSchema" xmlns:p="http://schemas.microsoft.com/office/2006/metadata/properties" xmlns:ns2="1ca79ef5-0ed3-4b8b-b69d-7e85ec677e64" targetNamespace="http://schemas.microsoft.com/office/2006/metadata/properties" ma:root="true" ma:fieldsID="2a27176a9b034553a7a717aee581565f" ns2:_="">
     <xsd:import namespace="1ca79ef5-0ed3-4b8b-b69d-7e85ec677e64"/>
@@ -6722,17 +6805,10 @@
 </ct:contentTypeSchema>
 </file>
 
-<file path=customXml/item4.xml><?xml version="1.0" encoding="utf-8"?>
-<b:Sources xmlns:b="http://schemas.openxmlformats.org/officeDocument/2006/bibliography" xmlns="http://schemas.openxmlformats.org/officeDocument/2006/bibliography" SelectedStyle="\APASixthEditionOfficeOnline.xsl" StyleName="APA" Version="6"/>
-</file>
-
 <file path=customXml/item5.xml><?xml version="1.0" encoding="utf-8"?>
-<?mso-contentType ?>
-<FormTemplates xmlns="http://schemas.microsoft.com/sharepoint/v3/contenttype/forms">
-  <Display>DocumentLibraryForm</Display>
-  <Edit>DocumentLibraryForm</Edit>
-  <New>DocumentLibraryForm</New>
-</FormTemplates>
+<p:properties xmlns:p="http://schemas.microsoft.com/office/2006/metadata/properties" xmlns:xsi="http://www.w3.org/2001/XMLSchema-instance" xmlns:pc="http://schemas.microsoft.com/office/infopath/2007/PartnerControls">
+  <documentManagement/>
+</p:properties>
 </file>
 
 <file path=customXml/itemProps1.xml><?xml version="1.0" encoding="utf-8"?>
@@ -6744,15 +6820,22 @@
 </file>
 
 <file path=customXml/itemProps2.xml><?xml version="1.0" encoding="utf-8"?>
-<ds:datastoreItem xmlns:ds="http://schemas.openxmlformats.org/officeDocument/2006/customXml" ds:itemID="{14F7EB27-8906-4E10-A2FB-4967D2473E60}">
+<ds:datastoreItem xmlns:ds="http://schemas.openxmlformats.org/officeDocument/2006/customXml" ds:itemID="{AE7DF81D-1BEA-4744-A637-A296BC42EDBE}">
   <ds:schemaRefs>
-    <ds:schemaRef ds:uri="http://schemas.microsoft.com/office/2006/metadata/properties"/>
-    <ds:schemaRef ds:uri="http://schemas.microsoft.com/office/infopath/2007/PartnerControls"/>
+    <ds:schemaRef ds:uri="http://schemas.microsoft.com/sharepoint/v3/contenttype/forms"/>
   </ds:schemaRefs>
 </ds:datastoreItem>
 </file>
 
 <file path=customXml/itemProps3.xml><?xml version="1.0" encoding="utf-8"?>
+<ds:datastoreItem xmlns:ds="http://schemas.openxmlformats.org/officeDocument/2006/customXml" ds:itemID="{A66C4E76-72B0-4C08-A637-D87DA4B26D92}">
+  <ds:schemaRefs>
+    <ds:schemaRef ds:uri="http://schemas.openxmlformats.org/officeDocument/2006/bibliography"/>
+  </ds:schemaRefs>
+</ds:datastoreItem>
+</file>
+
+<file path=customXml/itemProps4.xml><?xml version="1.0" encoding="utf-8"?>
 <ds:datastoreItem xmlns:ds="http://schemas.openxmlformats.org/officeDocument/2006/customXml" ds:itemID="{D8A020A1-A01D-4056-8F43-289D4EFC2405}">
   <ds:schemaRefs>
     <ds:schemaRef ds:uri="http://schemas.microsoft.com/office/2006/metadata/contentType"/>
@@ -6770,18 +6853,11 @@
 </ds:datastoreItem>
 </file>
 
-<file path=customXml/itemProps4.xml><?xml version="1.0" encoding="utf-8"?>
-<ds:datastoreItem xmlns:ds="http://schemas.openxmlformats.org/officeDocument/2006/customXml" ds:itemID="{A66C4E76-72B0-4C08-A637-D87DA4B26D92}">
+<file path=customXml/itemProps5.xml><?xml version="1.0" encoding="utf-8"?>
+<ds:datastoreItem xmlns:ds="http://schemas.openxmlformats.org/officeDocument/2006/customXml" ds:itemID="{14F7EB27-8906-4E10-A2FB-4967D2473E60}">
   <ds:schemaRefs>
-    <ds:schemaRef ds:uri="http://schemas.openxmlformats.org/officeDocument/2006/bibliography"/>
-  </ds:schemaRefs>
-</ds:datastoreItem>
-</file>
-
-<file path=customXml/itemProps5.xml><?xml version="1.0" encoding="utf-8"?>
-<ds:datastoreItem xmlns:ds="http://schemas.openxmlformats.org/officeDocument/2006/customXml" ds:itemID="{AE7DF81D-1BEA-4744-A637-A296BC42EDBE}">
-  <ds:schemaRefs>
-    <ds:schemaRef ds:uri="http://schemas.microsoft.com/sharepoint/v3/contenttype/forms"/>
+    <ds:schemaRef ds:uri="http://schemas.microsoft.com/office/2006/metadata/properties"/>
+    <ds:schemaRef ds:uri="http://schemas.microsoft.com/office/infopath/2007/PartnerControls"/>
   </ds:schemaRefs>
 </ds:datastoreItem>
 </file>
</xml_diff>

<commit_message>
PDF und Vinal verison
awf
</commit_message>
<xml_diff>
--- a/Office Dateien/The Grower_Doku_V2.0.docx
+++ b/Office Dateien/The Grower_Doku_V2.0.docx
@@ -1037,7 +1037,7 @@
             <w:rPr>
               <w:rFonts w:eastAsiaTheme="minorEastAsia"/>
               <w:noProof/>
-              <w:lang w:val="de-DE" w:eastAsia="ja-JP"/>
+              <w:lang w:eastAsia="de-CH"/>
             </w:rPr>
           </w:pPr>
           <w:r>
@@ -1049,7 +1049,7 @@
           <w:r>
             <w:fldChar w:fldCharType="separate"/>
           </w:r>
-          <w:hyperlink w:anchor="_Toc107477614" w:history="1">
+          <w:hyperlink w:anchor="_Toc108082464" w:history="1">
             <w:r>
               <w:rPr>
                 <w:rStyle w:val="Hyperlink"/>
@@ -1076,7 +1076,7 @@
                 <w:noProof/>
                 <w:webHidden/>
               </w:rPr>
-              <w:instrText xml:space="preserve"> PAGEREF _Toc107477614 \h </w:instrText>
+              <w:instrText xml:space="preserve"> PAGEREF _Toc108082464 \h </w:instrText>
             </w:r>
             <w:r>
               <w:rPr>
@@ -1116,10 +1116,10 @@
             <w:rPr>
               <w:rFonts w:eastAsiaTheme="minorEastAsia"/>
               <w:noProof/>
-              <w:lang w:val="de-DE" w:eastAsia="ja-JP"/>
+              <w:lang w:eastAsia="de-CH"/>
             </w:rPr>
           </w:pPr>
-          <w:hyperlink w:anchor="_Toc107477615" w:history="1">
+          <w:hyperlink w:anchor="_Toc108082465" w:history="1">
             <w:r>
               <w:rPr>
                 <w:rStyle w:val="Hyperlink"/>
@@ -1146,7 +1146,7 @@
                 <w:noProof/>
                 <w:webHidden/>
               </w:rPr>
-              <w:instrText xml:space="preserve"> PAGEREF _Toc107477615 \h </w:instrText>
+              <w:instrText xml:space="preserve"> PAGEREF _Toc108082465 \h </w:instrText>
             </w:r>
             <w:r>
               <w:rPr>
@@ -1186,10 +1186,10 @@
             <w:rPr>
               <w:rFonts w:eastAsiaTheme="minorEastAsia"/>
               <w:noProof/>
-              <w:lang w:val="de-DE" w:eastAsia="ja-JP"/>
+              <w:lang w:eastAsia="de-CH"/>
             </w:rPr>
           </w:pPr>
-          <w:hyperlink w:anchor="_Toc107477616" w:history="1">
+          <w:hyperlink w:anchor="_Toc108082466" w:history="1">
             <w:r>
               <w:rPr>
                 <w:rStyle w:val="Hyperlink"/>
@@ -1216,7 +1216,7 @@
                 <w:noProof/>
                 <w:webHidden/>
               </w:rPr>
-              <w:instrText xml:space="preserve"> PAGEREF _Toc107477616 \h </w:instrText>
+              <w:instrText xml:space="preserve"> PAGEREF _Toc108082466 \h </w:instrText>
             </w:r>
             <w:r>
               <w:rPr>
@@ -1256,10 +1256,10 @@
             <w:rPr>
               <w:rFonts w:eastAsiaTheme="minorEastAsia"/>
               <w:noProof/>
-              <w:lang w:val="de-DE" w:eastAsia="ja-JP"/>
+              <w:lang w:eastAsia="de-CH"/>
             </w:rPr>
           </w:pPr>
-          <w:hyperlink w:anchor="_Toc107477617" w:history="1">
+          <w:hyperlink w:anchor="_Toc108082467" w:history="1">
             <w:r>
               <w:rPr>
                 <w:rStyle w:val="Hyperlink"/>
@@ -1286,7 +1286,7 @@
                 <w:noProof/>
                 <w:webHidden/>
               </w:rPr>
-              <w:instrText xml:space="preserve"> PAGEREF _Toc107477617 \h </w:instrText>
+              <w:instrText xml:space="preserve"> PAGEREF _Toc108082467 \h </w:instrText>
             </w:r>
             <w:r>
               <w:rPr>
@@ -1326,10 +1326,10 @@
             <w:rPr>
               <w:rFonts w:eastAsiaTheme="minorEastAsia"/>
               <w:noProof/>
-              <w:lang w:val="de-DE" w:eastAsia="ja-JP"/>
+              <w:lang w:eastAsia="de-CH"/>
             </w:rPr>
           </w:pPr>
-          <w:hyperlink w:anchor="_Toc107477618" w:history="1">
+          <w:hyperlink w:anchor="_Toc108082468" w:history="1">
             <w:r>
               <w:rPr>
                 <w:rStyle w:val="Hyperlink"/>
@@ -1356,7 +1356,7 @@
                 <w:noProof/>
                 <w:webHidden/>
               </w:rPr>
-              <w:instrText xml:space="preserve"> PAGEREF _Toc107477618 \h </w:instrText>
+              <w:instrText xml:space="preserve"> PAGEREF _Toc108082468 \h </w:instrText>
             </w:r>
             <w:r>
               <w:rPr>
@@ -1396,10 +1396,10 @@
             <w:rPr>
               <w:rFonts w:eastAsiaTheme="minorEastAsia"/>
               <w:noProof/>
-              <w:lang w:val="de-DE" w:eastAsia="ja-JP"/>
+              <w:lang w:eastAsia="de-CH"/>
             </w:rPr>
           </w:pPr>
-          <w:hyperlink w:anchor="_Toc107477619" w:history="1">
+          <w:hyperlink w:anchor="_Toc108082469" w:history="1">
             <w:r>
               <w:rPr>
                 <w:rStyle w:val="Hyperlink"/>
@@ -1426,7 +1426,7 @@
                 <w:noProof/>
                 <w:webHidden/>
               </w:rPr>
-              <w:instrText xml:space="preserve"> PAGEREF _Toc107477619 \h </w:instrText>
+              <w:instrText xml:space="preserve"> PAGEREF _Toc108082469 \h </w:instrText>
             </w:r>
             <w:r>
               <w:rPr>
@@ -1466,10 +1466,10 @@
             <w:rPr>
               <w:rFonts w:eastAsiaTheme="minorEastAsia"/>
               <w:noProof/>
-              <w:lang w:val="de-DE" w:eastAsia="ja-JP"/>
+              <w:lang w:eastAsia="de-CH"/>
             </w:rPr>
           </w:pPr>
-          <w:hyperlink w:anchor="_Toc107477620" w:history="1">
+          <w:hyperlink w:anchor="_Toc108082470" w:history="1">
             <w:r>
               <w:rPr>
                 <w:rStyle w:val="Hyperlink"/>
@@ -1496,7 +1496,7 @@
                 <w:noProof/>
                 <w:webHidden/>
               </w:rPr>
-              <w:instrText xml:space="preserve"> PAGEREF _Toc107477620 \h </w:instrText>
+              <w:instrText xml:space="preserve"> PAGEREF _Toc108082470 \h </w:instrText>
             </w:r>
             <w:r>
               <w:rPr>
@@ -1536,10 +1536,10 @@
             <w:rPr>
               <w:rFonts w:eastAsiaTheme="minorEastAsia"/>
               <w:noProof/>
-              <w:lang w:val="de-DE" w:eastAsia="ja-JP"/>
+              <w:lang w:eastAsia="de-CH"/>
             </w:rPr>
           </w:pPr>
-          <w:hyperlink w:anchor="_Toc107477621" w:history="1">
+          <w:hyperlink w:anchor="_Toc108082471" w:history="1">
             <w:r>
               <w:rPr>
                 <w:rStyle w:val="Hyperlink"/>
@@ -1566,7 +1566,7 @@
                 <w:noProof/>
                 <w:webHidden/>
               </w:rPr>
-              <w:instrText xml:space="preserve"> PAGEREF _Toc107477621 \h </w:instrText>
+              <w:instrText xml:space="preserve"> PAGEREF _Toc108082471 \h </w:instrText>
             </w:r>
             <w:r>
               <w:rPr>
@@ -1606,10 +1606,10 @@
             <w:rPr>
               <w:rFonts w:eastAsiaTheme="minorEastAsia"/>
               <w:noProof/>
-              <w:lang w:val="de-DE" w:eastAsia="ja-JP"/>
+              <w:lang w:eastAsia="de-CH"/>
             </w:rPr>
           </w:pPr>
-          <w:hyperlink w:anchor="_Toc107477622" w:history="1">
+          <w:hyperlink w:anchor="_Toc108082472" w:history="1">
             <w:r>
               <w:rPr>
                 <w:rStyle w:val="Hyperlink"/>
@@ -1636,7 +1636,7 @@
                 <w:noProof/>
                 <w:webHidden/>
               </w:rPr>
-              <w:instrText xml:space="preserve"> PAGEREF _Toc107477622 \h </w:instrText>
+              <w:instrText xml:space="preserve"> PAGEREF _Toc108082472 \h </w:instrText>
             </w:r>
             <w:r>
               <w:rPr>
@@ -1676,10 +1676,10 @@
             <w:rPr>
               <w:rFonts w:eastAsiaTheme="minorEastAsia"/>
               <w:noProof/>
-              <w:lang w:val="de-DE" w:eastAsia="ja-JP"/>
+              <w:lang w:eastAsia="de-CH"/>
             </w:rPr>
           </w:pPr>
-          <w:hyperlink w:anchor="_Toc107477623" w:history="1">
+          <w:hyperlink w:anchor="_Toc108082473" w:history="1">
             <w:r>
               <w:rPr>
                 <w:rStyle w:val="Hyperlink"/>
@@ -1706,7 +1706,7 @@
                 <w:noProof/>
                 <w:webHidden/>
               </w:rPr>
-              <w:instrText xml:space="preserve"> PAGEREF _Toc107477623 \h </w:instrText>
+              <w:instrText xml:space="preserve"> PAGEREF _Toc108082473 \h </w:instrText>
             </w:r>
             <w:r>
               <w:rPr>
@@ -1746,10 +1746,10 @@
             <w:rPr>
               <w:rFonts w:eastAsiaTheme="minorEastAsia"/>
               <w:noProof/>
-              <w:lang w:val="de-DE" w:eastAsia="ja-JP"/>
+              <w:lang w:eastAsia="de-CH"/>
             </w:rPr>
           </w:pPr>
-          <w:hyperlink w:anchor="_Toc107477624" w:history="1">
+          <w:hyperlink w:anchor="_Toc108082474" w:history="1">
             <w:r>
               <w:rPr>
                 <w:rStyle w:val="Hyperlink"/>
@@ -1776,7 +1776,7 @@
                 <w:noProof/>
                 <w:webHidden/>
               </w:rPr>
-              <w:instrText xml:space="preserve"> PAGEREF _Toc107477624 \h </w:instrText>
+              <w:instrText xml:space="preserve"> PAGEREF _Toc108082474 \h </w:instrText>
             </w:r>
             <w:r>
               <w:rPr>
@@ -1816,10 +1816,10 @@
             <w:rPr>
               <w:rFonts w:eastAsiaTheme="minorEastAsia"/>
               <w:noProof/>
-              <w:lang w:val="de-DE" w:eastAsia="ja-JP"/>
+              <w:lang w:eastAsia="de-CH"/>
             </w:rPr>
           </w:pPr>
-          <w:hyperlink w:anchor="_Toc107477625" w:history="1">
+          <w:hyperlink w:anchor="_Toc108082475" w:history="1">
             <w:r>
               <w:rPr>
                 <w:rStyle w:val="Hyperlink"/>
@@ -1846,7 +1846,7 @@
                 <w:noProof/>
                 <w:webHidden/>
               </w:rPr>
-              <w:instrText xml:space="preserve"> PAGEREF _Toc107477625 \h </w:instrText>
+              <w:instrText xml:space="preserve"> PAGEREF _Toc108082475 \h </w:instrText>
             </w:r>
             <w:r>
               <w:rPr>
@@ -1903,7 +1903,7 @@
         <w:pStyle w:val="berschrift1"/>
       </w:pPr>
       <w:bookmarkStart w:id="0" w:name="_Toc1090960063"/>
-      <w:bookmarkStart w:id="1" w:name="_Toc107477614"/>
+      <w:bookmarkStart w:id="1" w:name="_Toc108082464"/>
       <w:r>
         <w:lastRenderedPageBreak/>
         <w:t>I Informieren</w:t>
@@ -1916,7 +1916,7 @@
         <w:pStyle w:val="berschrift2"/>
       </w:pPr>
       <w:bookmarkStart w:id="2" w:name="_Toc465274826"/>
-      <w:bookmarkStart w:id="3" w:name="_Toc107477615"/>
+      <w:bookmarkStart w:id="3" w:name="_Toc108082465"/>
       <w:r>
         <w:t>Auftrag Klären:</w:t>
       </w:r>
@@ -1952,7 +1952,7 @@
         <w:pStyle w:val="berschrift2"/>
       </w:pPr>
       <w:bookmarkStart w:id="4" w:name="_Toc260969126"/>
-      <w:bookmarkStart w:id="5" w:name="_Toc107477616"/>
+      <w:bookmarkStart w:id="5" w:name="_Toc108082466"/>
       <w:r>
         <w:t>Wer will von wem was?</w:t>
       </w:r>
@@ -2056,7 +2056,7 @@
         <w:pStyle w:val="berschrift2"/>
       </w:pPr>
       <w:bookmarkStart w:id="9" w:name="_Toc21724913"/>
-      <w:bookmarkStart w:id="10" w:name="_Toc107477617"/>
+      <w:bookmarkStart w:id="10" w:name="_Toc108082467"/>
       <w:r>
         <w:t>Wozu dient das Produkt?</w:t>
       </w:r>
@@ -2079,7 +2079,7 @@
         <w:pStyle w:val="berschrift2"/>
       </w:pPr>
       <w:bookmarkStart w:id="11" w:name="_Toc1774208317"/>
-      <w:bookmarkStart w:id="12" w:name="_Toc107477618"/>
+      <w:bookmarkStart w:id="12" w:name="_Toc108082468"/>
       <w:r>
         <w:t xml:space="preserve">Wie muss das Spiel am </w:t>
       </w:r>
@@ -2558,7 +2558,7 @@
       <w:pPr>
         <w:pStyle w:val="berschrift1"/>
       </w:pPr>
-      <w:bookmarkStart w:id="28" w:name="_Toc107477619"/>
+      <w:bookmarkStart w:id="28" w:name="_Toc108082469"/>
       <w:r>
         <w:lastRenderedPageBreak/>
         <w:t>P-Planen</w:t>
@@ -2625,7 +2625,7 @@
       <w:pPr>
         <w:pStyle w:val="berschrift1"/>
       </w:pPr>
-      <w:bookmarkStart w:id="29" w:name="_Toc107477620"/>
+      <w:bookmarkStart w:id="29" w:name="_Toc108082470"/>
       <w:r>
         <w:lastRenderedPageBreak/>
         <w:t>E-Entscheiden</w:t>
@@ -2636,7 +2636,7 @@
       <w:pPr>
         <w:pStyle w:val="berschrift2"/>
       </w:pPr>
-      <w:bookmarkStart w:id="30" w:name="_Toc107477621"/>
+      <w:bookmarkStart w:id="30" w:name="_Toc108082471"/>
       <w:r>
         <w:t>Pro Contra Vergleichsliste</w:t>
       </w:r>
@@ -3480,8 +3480,7 @@
       <w:pPr>
         <w:pStyle w:val="berschrift1"/>
       </w:pPr>
-      <w:bookmarkStart w:id="31" w:name="_Toc107477622"/>
-      <w:bookmarkStart w:id="32" w:name="_Toc107477623"/>
+      <w:bookmarkStart w:id="31" w:name="_Toc108082472"/>
       <w:r>
         <w:lastRenderedPageBreak/>
         <w:t>R-Realisierung</w:t>
@@ -3722,6 +3721,59 @@
       <w:r>
         <w:t>1 er die Farbe wechselt zu einem eher gräulichen Farbton.</w:t>
       </w:r>
+    </w:p>
+    <w:p/>
+    <w:p/>
+    <w:p/>
+    <w:p>
+      <w:r>
+        <w:t xml:space="preserve">        </w:t>
+      </w:r>
+    </w:p>
+    <w:p/>
+    <w:p/>
+    <w:p/>
+    <w:p>
+      <w:r>
+        <w:t xml:space="preserve">Hier geht’s zum </w:t>
+      </w:r>
+      <w:hyperlink r:id="rId17" w:history="1">
+        <w:r>
+          <w:rPr>
+            <w:rStyle w:val="Hyperlink"/>
+          </w:rPr>
+          <w:t>GitHub</w:t>
+        </w:r>
+      </w:hyperlink>
+      <w:r>
+        <w:t xml:space="preserve">, dass Projekt ist unter </w:t>
+      </w:r>
+      <w:proofErr w:type="spellStart"/>
+      <w:r>
+        <w:t>My</w:t>
+      </w:r>
+      <w:proofErr w:type="spellEnd"/>
+      <w:r>
+        <w:t xml:space="preserve"> </w:t>
+      </w:r>
+      <w:proofErr w:type="spellStart"/>
+      <w:r>
+        <w:t>projekt</w:t>
+      </w:r>
+      <w:proofErr w:type="spellEnd"/>
+      <w:r>
+        <w:t xml:space="preserve"> (1) zu finden.</w:t>
+      </w:r>
+    </w:p>
+    <w:p>
+      <w:hyperlink r:id="rId18" w:history="1">
+        <w:r>
+          <w:rPr>
+            <w:rStyle w:val="Hyperlink"/>
+          </w:rPr>
+          <w:t>https://github.com/TheVdestroya/game-The-Grower</w:t>
+        </w:r>
+      </w:hyperlink>
       <w:r>
         <w:br w:type="page"/>
       </w:r>
@@ -3730,6 +3782,7 @@
       <w:pPr>
         <w:pStyle w:val="berschrift1"/>
       </w:pPr>
+      <w:bookmarkStart w:id="32" w:name="_Toc108082473"/>
       <w:r>
         <w:lastRenderedPageBreak/>
         <w:t>K-Kontrollieren</w:t>
@@ -3740,7 +3793,7 @@
       <w:pPr>
         <w:pStyle w:val="berschrift2"/>
       </w:pPr>
-      <w:bookmarkStart w:id="33" w:name="_Toc107477624"/>
+      <w:bookmarkStart w:id="33" w:name="_Toc108082474"/>
       <w:r>
         <w:t>Checkliste</w:t>
       </w:r>
@@ -3771,8 +3824,24 @@
               <w:pStyle w:val="berschrift3"/>
               <w:outlineLvl w:val="2"/>
             </w:pPr>
-            <w:r>
-              <w:t xml:space="preserve">Objekte, Funktionen, </w:t>
+            <w:proofErr w:type="spellStart"/>
+            <w:r>
+              <w:t>Relisierungsziele</w:t>
+            </w:r>
+            <w:proofErr w:type="spellEnd"/>
+            <w:r>
+              <w:t xml:space="preserve"> wie </w:t>
+            </w:r>
+            <w:proofErr w:type="spellStart"/>
+            <w:r>
+              <w:t>zB</w:t>
+            </w:r>
+            <w:proofErr w:type="spellEnd"/>
+            <w:r>
+              <w:t>, Objekte</w:t>
+            </w:r>
+            <w:r>
+              <w:t xml:space="preserve">, Funktionen, </w:t>
             </w:r>
             <w:proofErr w:type="spellStart"/>
             <w:r>
@@ -5105,7 +5174,6 @@
           <w:szCs w:val="28"/>
           <w:lang w:eastAsia="de-CH"/>
         </w:rPr>
-        <w:lastRenderedPageBreak/>
         <w:t>Cops</w:t>
       </w:r>
     </w:p>
@@ -5252,7 +5320,7 @@
           </w:tcPr>
           <w:p>
             <w:r>
-              <w:t>Habe ich mein Ziel erreicht?</w:t>
+              <w:t>Ist jeder nach dem Vorgehensplan vorgegangen?</w:t>
             </w:r>
           </w:p>
         </w:tc>
@@ -5274,29 +5342,16 @@
           </w:tcPr>
           <w:p>
             <w:r>
-              <w:t>Ist jeder nach dem Vorgehensplan vorgegangen?</w:t>
-            </w:r>
-          </w:p>
-        </w:tc>
-        <w:tc>
-          <w:tcPr>
-            <w:tcW w:w="4531" w:type="dxa"/>
-          </w:tcPr>
-          <w:p>
-            <w:r>
-              <w:t>Nein</w:t>
-            </w:r>
-          </w:p>
-        </w:tc>
-      </w:tr>
-      <w:tr>
-        <w:tc>
-          <w:tcPr>
-            <w:tcW w:w="4531" w:type="dxa"/>
-          </w:tcPr>
-          <w:p>
-            <w:r>
-              <w:t>Hat jeder die Ziele erreicht?</w:t>
+              <w:t>Hat jeder die</w:t>
+            </w:r>
+            <w:r>
+              <w:t xml:space="preserve"> </w:t>
+            </w:r>
+            <w:r>
+              <w:t>Realisierung</w:t>
+            </w:r>
+            <w:r>
+              <w:t xml:space="preserve"> Ziele erreicht?</w:t>
             </w:r>
           </w:p>
         </w:tc>
@@ -5461,7 +5516,7 @@
       <w:pPr>
         <w:pStyle w:val="berschrift1"/>
       </w:pPr>
-      <w:bookmarkStart w:id="34" w:name="_Toc107477625"/>
+      <w:bookmarkStart w:id="34" w:name="_Toc108082475"/>
       <w:r>
         <w:lastRenderedPageBreak/>
         <w:t>A-</w:t>
@@ -5703,12 +5758,12 @@
       </w:r>
     </w:p>
     <w:sectPr>
-      <w:headerReference w:type="even" r:id="rId17"/>
-      <w:headerReference w:type="default" r:id="rId18"/>
-      <w:footerReference w:type="even" r:id="rId19"/>
-      <w:footerReference w:type="default" r:id="rId20"/>
-      <w:headerReference w:type="first" r:id="rId21"/>
-      <w:footerReference w:type="first" r:id="rId22"/>
+      <w:headerReference w:type="even" r:id="rId19"/>
+      <w:headerReference w:type="default" r:id="rId20"/>
+      <w:footerReference w:type="even" r:id="rId21"/>
+      <w:footerReference w:type="default" r:id="rId22"/>
+      <w:headerReference w:type="first" r:id="rId23"/>
+      <w:footerReference w:type="first" r:id="rId24"/>
       <w:pgSz w:w="11906" w:h="16838"/>
       <w:pgMar w:top="1417" w:right="1417" w:bottom="1134" w:left="1417" w:header="708" w:footer="708" w:gutter="0"/>
       <w:pgNumType w:start="0"/>

</xml_diff>